<commit_message>
Updated application protocol report
</commit_message>
<xml_diff>
--- a/report/report.docx
+++ b/report/report.docx
@@ -34742,15 +34742,7 @@
         <w:rPr>
           <w:lang w:val="pt-PT"/>
         </w:rPr>
-        <w:t>ão tenha sido bem-</w:t>
-      </w:r>
-      <w:bookmarkStart w:id="0" w:name="_GoBack"/>
-      <w:bookmarkEnd w:id="0"/>
-      <w:r>
-        <w:rPr>
-          <w:lang w:val="pt-PT"/>
-        </w:rPr>
-        <w:t>sucedida e 1 caso contrário.</w:t>
+        <w:t>ão tenha sido bem-sucedida e 1 caso contrário.</w:t>
       </w:r>
     </w:p>
     <w:p>
@@ -39663,11 +39655,196 @@
     </w:p>
     <w:p>
       <w:pPr>
+        <w:pStyle w:val="Subtitle"/>
+        <w:rPr>
+          <w:lang w:val="pt-PT"/>
+        </w:rPr>
+      </w:pPr>
+      <w:r>
+        <w:rPr>
+          <w:lang w:val="pt-PT"/>
+        </w:rPr>
+        <w:t>TESTES REALIZADOS</w:t>
+      </w:r>
+    </w:p>
+    <w:p>
+      <w:pPr>
+        <w:jc w:val="both"/>
+        <w:rPr>
+          <w:lang w:val="pt-PT"/>
+        </w:rPr>
+      </w:pPr>
+      <w:r>
+        <w:rPr>
+          <w:lang w:val="pt-PT"/>
+        </w:rPr>
+        <w:t xml:space="preserve">De forma a verificar </w:t>
+      </w:r>
+      <w:r>
+        <w:rPr>
+          <w:lang w:val="pt-PT"/>
+        </w:rPr>
+        <w:t>a integridade do programa foram efetuados os seguintes testes</w:t>
+      </w:r>
+      <w:r>
+        <w:rPr>
+          <w:lang w:val="pt-PT"/>
+        </w:rPr>
+        <w:t>:</w:t>
+      </w:r>
+    </w:p>
+    <w:p>
+      <w:pPr>
+        <w:pStyle w:val="ListParagraph"/>
+        <w:numPr>
+          <w:ilvl w:val="0"/>
+          <w:numId w:val="2"/>
+        </w:numPr>
+        <w:jc w:val="both"/>
+        <w:rPr>
+          <w:lang w:val="pt-PT"/>
+        </w:rPr>
+      </w:pPr>
+      <w:r>
+        <w:rPr>
+          <w:lang w:val="pt-PT"/>
+        </w:rPr>
+        <w:t>Envio de um ficheiro sem interrupções</w:t>
+      </w:r>
+    </w:p>
+    <w:p>
+      <w:pPr>
+        <w:pStyle w:val="ListParagraph"/>
+        <w:numPr>
+          <w:ilvl w:val="0"/>
+          <w:numId w:val="2"/>
+        </w:numPr>
+        <w:jc w:val="both"/>
+        <w:rPr>
+          <w:lang w:val="pt-PT"/>
+        </w:rPr>
+      </w:pPr>
+      <w:r>
+        <w:rPr>
+          <w:lang w:val="pt-PT"/>
+        </w:rPr>
+        <w:t>Envio de um ficheiro com a ligação interrompida em vários momentos da transferência</w:t>
+      </w:r>
+    </w:p>
+    <w:p>
+      <w:pPr>
+        <w:pStyle w:val="ListParagraph"/>
+        <w:numPr>
+          <w:ilvl w:val="0"/>
+          <w:numId w:val="2"/>
+        </w:numPr>
+        <w:jc w:val="both"/>
+        <w:rPr>
+          <w:lang w:val="pt-PT"/>
+        </w:rPr>
+      </w:pPr>
+      <w:r>
+        <w:rPr>
+          <w:lang w:val="pt-PT"/>
+        </w:rPr>
+        <w:t>Envio de um ficheiro numa ligação com ruído em vários momentos da transferência</w:t>
+      </w:r>
+    </w:p>
+    <w:p>
+      <w:pPr>
+        <w:pStyle w:val="ListParagraph"/>
+        <w:numPr>
+          <w:ilvl w:val="0"/>
+          <w:numId w:val="2"/>
+        </w:numPr>
+        <w:jc w:val="both"/>
+        <w:rPr>
+          <w:lang w:val="pt-PT"/>
+        </w:rPr>
+      </w:pPr>
+      <w:r>
+        <w:rPr>
+          <w:lang w:val="pt-PT"/>
+        </w:rPr>
+        <w:t xml:space="preserve">Envio de um ficheiro com diferentes </w:t>
+      </w:r>
+      <w:r>
+        <w:rPr>
+          <w:lang w:val="pt-PT"/>
+        </w:rPr>
+        <w:t>tamanhos para as tramas de informação</w:t>
+      </w:r>
+    </w:p>
+    <w:p>
+      <w:pPr>
+        <w:jc w:val="both"/>
+        <w:rPr>
+          <w:lang w:val="pt-PT"/>
+        </w:rPr>
+      </w:pPr>
+    </w:p>
+    <w:p>
+      <w:pPr>
+        <w:jc w:val="both"/>
+        <w:rPr>
+          <w:lang w:val="pt-PT"/>
+        </w:rPr>
+      </w:pPr>
+      <w:r>
+        <w:rPr>
+          <w:rStyle w:val="SubtitleChar"/>
+          <w:lang w:val="pt-PT"/>
+        </w:rPr>
+        <w:t>RESULTADOS</w:t>
+      </w:r>
+      <w:r>
+        <w:rPr>
+          <w:lang w:val="pt-PT"/>
+        </w:rPr>
+        <w:t xml:space="preserve"> </w:t>
+      </w:r>
+    </w:p>
+    <w:p>
+      <w:pPr>
+        <w:jc w:val="both"/>
+        <w:rPr>
+          <w:lang w:val="pt-PT"/>
+        </w:rPr>
+      </w:pPr>
+    </w:p>
+    <w:p>
+      <w:pPr>
         <w:jc w:val="both"/>
         <w:rPr>
           <w:rFonts w:ascii="Arial" w:hAnsi="Arial" w:cs="Arial"/>
           <w:sz w:val="22"/>
           <w:szCs w:val="22"/>
+          <w:lang w:val="pt-PT"/>
+        </w:rPr>
+      </w:pPr>
+      <w:r>
+        <w:rPr>
+          <w:lang w:val="pt-PT"/>
+        </w:rPr>
+        <w:t xml:space="preserve">Todos os testes </w:t>
+      </w:r>
+      <w:r>
+        <w:rPr>
+          <w:lang w:val="pt-PT"/>
+        </w:rPr>
+        <w:t>realizados foram concluídos com sucesso.</w:t>
+      </w:r>
+      <w:bookmarkStart w:id="0" w:name="_GoBack"/>
+      <w:bookmarkEnd w:id="0"/>
+    </w:p>
+    <w:p>
+      <w:pPr>
+        <w:jc w:val="both"/>
+        <w:rPr>
+          <w:rFonts w:ascii="Arial" w:hAnsi="Arial" w:cs="Arial"/>
+          <w:sz w:val="22"/>
+          <w:szCs w:val="22"/>
+          <w:lang w:val="pt-PT"/>
         </w:rPr>
       </w:pPr>
     </w:p>
@@ -39903,7 +40080,7 @@
             <w:rStyle w:val="PageNumber"/>
             <w:noProof/>
           </w:rPr>
-          <w:t>18</w:t>
+          <w:t>19</w:t>
         </w:r>
         <w:r>
           <w:rPr>
@@ -39957,7 +40134,7 @@
   <w:abstractNum w:abstractNumId="0" w15:restartNumberingAfterBreak="0">
     <w:nsid w:val="054A2A30"/>
     <w:multiLevelType w:val="hybridMultilevel"/>
-    <w:tmpl w:val="CC902C32"/>
+    <w:tmpl w:val="637E44C6"/>
     <w:lvl w:ilvl="0" w:tplc="04090001">
       <w:start w:val="1"/>
       <w:numFmt w:val="bullet"/>

</xml_diff>

<commit_message>
Updated report. Only missing data size variation graphic an possibly the source code annexed to it
</commit_message>
<xml_diff>
--- a/report/report.docx
+++ b/report/report.docx
@@ -28952,6 +28952,7 @@
           <w:color w:val="DCDCAA"/>
           <w:sz w:val="21"/>
           <w:szCs w:val="21"/>
+          <w:lang w:val="pt-PT"/>
         </w:rPr>
         <w:t xml:space="preserve">    </w:t>
       </w:r>
@@ -30733,16 +30734,27 @@
           <w:color w:val="D4D4D4"/>
           <w:sz w:val="21"/>
           <w:szCs w:val="21"/>
-        </w:rPr>
-      </w:pPr>
-      <w:r>
-        <w:rPr>
-          <w:rFonts w:ascii="Consolas" w:eastAsia="Times New Roman" w:hAnsi="Consolas" w:cs="Times New Roman"/>
-          <w:color w:val="D4D4D4"/>
-          <w:sz w:val="21"/>
-          <w:szCs w:val="21"/>
-        </w:rPr>
-        <w:t>    }</w:t>
+          <w:lang w:val="pt-PT"/>
+        </w:rPr>
+      </w:pPr>
+      <w:r>
+        <w:rPr>
+          <w:rFonts w:ascii="Consolas" w:eastAsia="Times New Roman" w:hAnsi="Consolas" w:cs="Times New Roman"/>
+          <w:color w:val="D4D4D4"/>
+          <w:sz w:val="21"/>
+          <w:szCs w:val="21"/>
+        </w:rPr>
+        <w:t xml:space="preserve">    </w:t>
+      </w:r>
+      <w:r>
+        <w:rPr>
+          <w:rFonts w:ascii="Consolas" w:eastAsia="Times New Roman" w:hAnsi="Consolas" w:cs="Times New Roman"/>
+          <w:color w:val="D4D4D4"/>
+          <w:sz w:val="21"/>
+          <w:szCs w:val="21"/>
+          <w:lang w:val="pt-PT"/>
+        </w:rPr>
+        <w:t>}</w:t>
       </w:r>
     </w:p>
     <w:p>
@@ -34507,8 +34519,10 @@
           <w:color w:val="D4D4D4"/>
           <w:sz w:val="21"/>
           <w:szCs w:val="21"/>
-        </w:rPr>
-      </w:pPr>
+          <w:lang w:val="pt-PT"/>
+        </w:rPr>
+      </w:pPr>
+      <w:proofErr w:type="spellStart"/>
       <w:proofErr w:type="gramStart"/>
       <w:r>
         <w:rPr>
@@ -34516,9 +34530,11 @@
           <w:color w:val="C586C0"/>
           <w:sz w:val="21"/>
           <w:szCs w:val="21"/>
+          <w:lang w:val="pt-PT"/>
         </w:rPr>
         <w:t>if</w:t>
       </w:r>
+      <w:proofErr w:type="spellEnd"/>
       <w:proofErr w:type="gramEnd"/>
       <w:r>
         <w:rPr>
@@ -34526,6 +34542,7 @@
           <w:color w:val="D4D4D4"/>
           <w:sz w:val="21"/>
           <w:szCs w:val="21"/>
+          <w:lang w:val="pt-PT"/>
         </w:rPr>
         <w:t xml:space="preserve"> (</w:t>
       </w:r>
@@ -34536,6 +34553,7 @@
           <w:color w:val="DCDCAA"/>
           <w:sz w:val="21"/>
           <w:szCs w:val="21"/>
+          <w:lang w:val="pt-PT"/>
         </w:rPr>
         <w:t>closeFile</w:t>
       </w:r>
@@ -34546,6 +34564,7 @@
           <w:color w:val="D4D4D4"/>
           <w:sz w:val="21"/>
           <w:szCs w:val="21"/>
+          <w:lang w:val="pt-PT"/>
         </w:rPr>
         <w:t>(file))</w:t>
       </w:r>
@@ -34561,14 +34580,16 @@
           <w:color w:val="D4D4D4"/>
           <w:sz w:val="21"/>
           <w:szCs w:val="21"/>
-        </w:rPr>
-      </w:pPr>
-      <w:r>
-        <w:rPr>
-          <w:rFonts w:ascii="Consolas" w:eastAsia="Times New Roman" w:hAnsi="Consolas" w:cs="Times New Roman"/>
-          <w:color w:val="D4D4D4"/>
-          <w:sz w:val="21"/>
-          <w:szCs w:val="21"/>
+          <w:lang w:val="pt-PT"/>
+        </w:rPr>
+      </w:pPr>
+      <w:r>
+        <w:rPr>
+          <w:rFonts w:ascii="Consolas" w:eastAsia="Times New Roman" w:hAnsi="Consolas" w:cs="Times New Roman"/>
+          <w:color w:val="D4D4D4"/>
+          <w:sz w:val="21"/>
+          <w:szCs w:val="21"/>
+          <w:lang w:val="pt-PT"/>
         </w:rPr>
         <w:t>    {</w:t>
       </w:r>
@@ -34584,17 +34605,20 @@
           <w:color w:val="D4D4D4"/>
           <w:sz w:val="21"/>
           <w:szCs w:val="21"/>
-        </w:rPr>
-      </w:pPr>
-      <w:r>
-        <w:rPr>
-          <w:rFonts w:ascii="Consolas" w:eastAsia="Times New Roman" w:hAnsi="Consolas" w:cs="Times New Roman"/>
-          <w:color w:val="D4D4D4"/>
-          <w:sz w:val="21"/>
-          <w:szCs w:val="21"/>
+          <w:lang w:val="pt-PT"/>
+        </w:rPr>
+      </w:pPr>
+      <w:r>
+        <w:rPr>
+          <w:rFonts w:ascii="Consolas" w:eastAsia="Times New Roman" w:hAnsi="Consolas" w:cs="Times New Roman"/>
+          <w:color w:val="D4D4D4"/>
+          <w:sz w:val="21"/>
+          <w:szCs w:val="21"/>
+          <w:lang w:val="pt-PT"/>
         </w:rPr>
         <w:t xml:space="preserve">        </w:t>
       </w:r>
+      <w:proofErr w:type="spellStart"/>
       <w:proofErr w:type="gramStart"/>
       <w:r>
         <w:rPr>
@@ -34602,9 +34626,11 @@
           <w:color w:val="C586C0"/>
           <w:sz w:val="21"/>
           <w:szCs w:val="21"/>
+          <w:lang w:val="pt-PT"/>
         </w:rPr>
         <w:t>return</w:t>
       </w:r>
+      <w:proofErr w:type="spellEnd"/>
       <w:proofErr w:type="gramEnd"/>
       <w:r>
         <w:rPr>
@@ -34612,6 +34638,7 @@
           <w:color w:val="D4D4D4"/>
           <w:sz w:val="21"/>
           <w:szCs w:val="21"/>
+          <w:lang w:val="pt-PT"/>
         </w:rPr>
         <w:t xml:space="preserve"> </w:t>
       </w:r>
@@ -34621,6 +34648,7 @@
           <w:color w:val="B5CEA8"/>
           <w:sz w:val="21"/>
           <w:szCs w:val="21"/>
+          <w:lang w:val="pt-PT"/>
         </w:rPr>
         <w:t>1</w:t>
       </w:r>
@@ -34630,6 +34658,7 @@
           <w:color w:val="D4D4D4"/>
           <w:sz w:val="21"/>
           <w:szCs w:val="21"/>
+          <w:lang w:val="pt-PT"/>
         </w:rPr>
         <w:t>;</w:t>
       </w:r>
@@ -34645,14 +34674,16 @@
           <w:color w:val="D4D4D4"/>
           <w:sz w:val="21"/>
           <w:szCs w:val="21"/>
-        </w:rPr>
-      </w:pPr>
-      <w:r>
-        <w:rPr>
-          <w:rFonts w:ascii="Consolas" w:eastAsia="Times New Roman" w:hAnsi="Consolas" w:cs="Times New Roman"/>
-          <w:color w:val="D4D4D4"/>
-          <w:sz w:val="21"/>
-          <w:szCs w:val="21"/>
+          <w:lang w:val="pt-PT"/>
+        </w:rPr>
+      </w:pPr>
+      <w:r>
+        <w:rPr>
+          <w:rFonts w:ascii="Consolas" w:eastAsia="Times New Roman" w:hAnsi="Consolas" w:cs="Times New Roman"/>
+          <w:color w:val="D4D4D4"/>
+          <w:sz w:val="21"/>
+          <w:szCs w:val="21"/>
+          <w:lang w:val="pt-PT"/>
         </w:rPr>
         <w:t>    }</w:t>
       </w:r>
@@ -34668,17 +34699,20 @@
           <w:color w:val="D4D4D4"/>
           <w:sz w:val="21"/>
           <w:szCs w:val="21"/>
-        </w:rPr>
-      </w:pPr>
-      <w:r>
-        <w:rPr>
-          <w:rFonts w:ascii="Consolas" w:eastAsia="Times New Roman" w:hAnsi="Consolas" w:cs="Times New Roman"/>
-          <w:color w:val="D4D4D4"/>
-          <w:sz w:val="21"/>
-          <w:szCs w:val="21"/>
+          <w:lang w:val="pt-PT"/>
+        </w:rPr>
+      </w:pPr>
+      <w:r>
+        <w:rPr>
+          <w:rFonts w:ascii="Consolas" w:eastAsia="Times New Roman" w:hAnsi="Consolas" w:cs="Times New Roman"/>
+          <w:color w:val="D4D4D4"/>
+          <w:sz w:val="21"/>
+          <w:szCs w:val="21"/>
+          <w:lang w:val="pt-PT"/>
         </w:rPr>
         <w:t xml:space="preserve">    </w:t>
       </w:r>
+      <w:proofErr w:type="spellStart"/>
       <w:proofErr w:type="gramStart"/>
       <w:r>
         <w:rPr>
@@ -34686,9 +34720,11 @@
           <w:color w:val="C586C0"/>
           <w:sz w:val="21"/>
           <w:szCs w:val="21"/>
+          <w:lang w:val="pt-PT"/>
         </w:rPr>
         <w:t>return</w:t>
       </w:r>
+      <w:proofErr w:type="spellEnd"/>
       <w:proofErr w:type="gramEnd"/>
       <w:r>
         <w:rPr>
@@ -34696,6 +34732,7 @@
           <w:color w:val="D4D4D4"/>
           <w:sz w:val="21"/>
           <w:szCs w:val="21"/>
+          <w:lang w:val="pt-PT"/>
         </w:rPr>
         <w:t xml:space="preserve"> </w:t>
       </w:r>
@@ -34705,6 +34742,7 @@
           <w:color w:val="B5CEA8"/>
           <w:sz w:val="21"/>
           <w:szCs w:val="21"/>
+          <w:lang w:val="pt-PT"/>
         </w:rPr>
         <w:t>0</w:t>
       </w:r>
@@ -34714,6 +34752,7 @@
           <w:color w:val="D4D4D4"/>
           <w:sz w:val="21"/>
           <w:szCs w:val="21"/>
+          <w:lang w:val="pt-PT"/>
         </w:rPr>
         <w:t>;</w:t>
       </w:r>
@@ -34723,6 +34762,9 @@
         <w:pStyle w:val="ListParagraph"/>
         <w:ind w:left="780"/>
         <w:jc w:val="both"/>
+        <w:rPr>
+          <w:lang w:val="pt-PT"/>
+        </w:rPr>
       </w:pPr>
     </w:p>
     <w:p>
@@ -34756,12 +34798,24 @@
     <w:p>
       <w:pPr>
         <w:pStyle w:val="Subtitle"/>
+        <w:rPr>
+          <w:lang w:val="pt-PT"/>
+        </w:rPr>
       </w:pPr>
       <w:proofErr w:type="gramStart"/>
       <w:r>
-        <w:t>RECEIVEFILE()</w:t>
+        <w:rPr>
+          <w:lang w:val="pt-PT"/>
+        </w:rPr>
+        <w:t>RECEIVEFILE(</w:t>
       </w:r>
       <w:proofErr w:type="gramEnd"/>
+      <w:r>
+        <w:rPr>
+          <w:lang w:val="pt-PT"/>
+        </w:rPr>
+        <w:t>)</w:t>
+      </w:r>
     </w:p>
     <w:p>
       <w:pPr>
@@ -38128,18 +38182,12 @@
       <w:pPr>
         <w:pStyle w:val="ListParagraph"/>
         <w:ind w:left="780"/>
-        <w:rPr>
-          <w:lang w:val="pt-PT"/>
-        </w:rPr>
       </w:pPr>
     </w:p>
     <w:p>
       <w:pPr>
         <w:pStyle w:val="ListParagraph"/>
         <w:ind w:left="780"/>
-        <w:rPr>
-          <w:lang w:val="pt-PT"/>
-        </w:rPr>
       </w:pPr>
     </w:p>
     <w:p>
@@ -38339,6 +38387,7 @@
           <w:color w:val="569CD6"/>
           <w:sz w:val="21"/>
           <w:szCs w:val="21"/>
+          <w:lang w:val="pt-PT"/>
         </w:rPr>
         <w:t xml:space="preserve">    </w:t>
       </w:r>
@@ -39495,6 +39544,7 @@
           <w:color w:val="D4D4D4"/>
           <w:sz w:val="21"/>
           <w:szCs w:val="21"/>
+          <w:lang w:val="pt-PT"/>
         </w:rPr>
       </w:pPr>
       <w:r>
@@ -39506,6 +39556,7 @@
         </w:rPr>
         <w:t xml:space="preserve">        </w:t>
       </w:r>
+      <w:proofErr w:type="spellStart"/>
       <w:proofErr w:type="gramStart"/>
       <w:r>
         <w:rPr>
@@ -39513,9 +39564,11 @@
           <w:color w:val="C586C0"/>
           <w:sz w:val="21"/>
           <w:szCs w:val="21"/>
+          <w:lang w:val="pt-PT"/>
         </w:rPr>
         <w:t>return</w:t>
       </w:r>
+      <w:proofErr w:type="spellEnd"/>
       <w:proofErr w:type="gramEnd"/>
       <w:r>
         <w:rPr>
@@ -39523,6 +39576,7 @@
           <w:color w:val="D4D4D4"/>
           <w:sz w:val="21"/>
           <w:szCs w:val="21"/>
+          <w:lang w:val="pt-PT"/>
         </w:rPr>
         <w:t xml:space="preserve"> </w:t>
       </w:r>
@@ -39532,6 +39586,7 @@
           <w:color w:val="B5CEA8"/>
           <w:sz w:val="21"/>
           <w:szCs w:val="21"/>
+          <w:lang w:val="pt-PT"/>
         </w:rPr>
         <w:t>1</w:t>
       </w:r>
@@ -39541,6 +39596,7 @@
           <w:color w:val="D4D4D4"/>
           <w:sz w:val="21"/>
           <w:szCs w:val="21"/>
+          <w:lang w:val="pt-PT"/>
         </w:rPr>
         <w:t>;</w:t>
       </w:r>
@@ -39556,14 +39612,16 @@
           <w:color w:val="D4D4D4"/>
           <w:sz w:val="21"/>
           <w:szCs w:val="21"/>
-        </w:rPr>
-      </w:pPr>
-      <w:r>
-        <w:rPr>
-          <w:rFonts w:ascii="Consolas" w:eastAsia="Times New Roman" w:hAnsi="Consolas" w:cs="Times New Roman"/>
-          <w:color w:val="D4D4D4"/>
-          <w:sz w:val="21"/>
-          <w:szCs w:val="21"/>
+          <w:lang w:val="pt-PT"/>
+        </w:rPr>
+      </w:pPr>
+      <w:r>
+        <w:rPr>
+          <w:rFonts w:ascii="Consolas" w:eastAsia="Times New Roman" w:hAnsi="Consolas" w:cs="Times New Roman"/>
+          <w:color w:val="D4D4D4"/>
+          <w:sz w:val="21"/>
+          <w:szCs w:val="21"/>
+          <w:lang w:val="pt-PT"/>
         </w:rPr>
         <w:t>    }</w:t>
       </w:r>
@@ -39593,19 +39651,7 @@
         <w:rPr>
           <w:lang w:val="pt-PT"/>
         </w:rPr>
-        <w:t xml:space="preserve">ão tenha sido </w:t>
-      </w:r>
-      <w:r>
-        <w:rPr>
-          <w:lang w:val="pt-PT"/>
-        </w:rPr>
-        <w:t>bem-sucedida</w:t>
-      </w:r>
-      <w:r>
-        <w:rPr>
-          <w:lang w:val="pt-PT"/>
-        </w:rPr>
-        <w:t xml:space="preserve"> e 1 caso contrário.</w:t>
+        <w:t>ão tenha sido bem-sucedida e 1 caso contrário.</w:t>
       </w:r>
     </w:p>
     <w:p>
@@ -39629,6 +39675,7 @@
           <w:sz w:val="22"/>
           <w:szCs w:val="22"/>
           <w:u w:val="single"/>
+          <w:lang w:val="pt-PT"/>
         </w:rPr>
       </w:pPr>
       <w:r>
@@ -39639,6 +39686,7 @@
           <w:sz w:val="22"/>
           <w:szCs w:val="22"/>
           <w:u w:val="single"/>
+          <w:lang w:val="pt-PT"/>
         </w:rPr>
         <w:t>VALIDAÇÃO</w:t>
       </w:r>
@@ -39650,6 +39698,7 @@
           <w:rFonts w:ascii="Arial" w:hAnsi="Arial" w:cs="Arial"/>
           <w:sz w:val="22"/>
           <w:szCs w:val="22"/>
+          <w:lang w:val="pt-PT"/>
         </w:rPr>
       </w:pPr>
     </w:p>
@@ -39834,8 +39883,6 @@
         </w:rPr>
         <w:t>realizados foram concluídos com sucesso.</w:t>
       </w:r>
-      <w:bookmarkStart w:id="0" w:name="_GoBack"/>
-      <w:bookmarkEnd w:id="0"/>
     </w:p>
     <w:p>
       <w:pPr>
@@ -39890,6 +39937,387 @@
     </w:p>
     <w:p>
       <w:pPr>
+        <w:rPr>
+          <w:lang w:val="pt-PT"/>
+        </w:rPr>
+      </w:pPr>
+      <w:r>
+        <w:rPr>
+          <w:lang w:val="pt-PT"/>
+        </w:rPr>
+        <w:t xml:space="preserve">Para testar a </w:t>
+      </w:r>
+      <w:r>
+        <w:rPr>
+          <w:lang w:val="pt-PT"/>
+        </w:rPr>
+        <w:t>eficiê</w:t>
+      </w:r>
+      <w:r>
+        <w:rPr>
+          <w:lang w:val="pt-PT"/>
+        </w:rPr>
+        <w:t>ncia do protocolo de dados foram desenhados testes que</w:t>
+      </w:r>
+      <w:r>
+        <w:rPr>
+          <w:lang w:val="pt-PT"/>
+        </w:rPr>
+        <w:t xml:space="preserve"> </w:t>
+      </w:r>
+      <w:r>
+        <w:rPr>
+          <w:lang w:val="pt-PT"/>
+        </w:rPr>
+        <w:t xml:space="preserve">foram executados mais do que uma vez para melhor precisão estatística. O ficheiro utilizado para o </w:t>
+      </w:r>
+      <w:r>
+        <w:rPr>
+          <w:lang w:val="pt-PT"/>
+        </w:rPr>
+        <w:lastRenderedPageBreak/>
+        <w:t>efeito de teste foi penguin.gif e o tamanho máximo de pacote informação definido foi de 1024B.</w:t>
+      </w:r>
+    </w:p>
+    <w:p>
+      <w:pPr>
+        <w:rPr>
+          <w:lang w:val="pt-PT"/>
+        </w:rPr>
+      </w:pPr>
+    </w:p>
+    <w:p>
+      <w:pPr>
+        <w:pStyle w:val="Subtitle"/>
+        <w:rPr>
+          <w:lang w:val="pt-PT"/>
+        </w:rPr>
+      </w:pPr>
+      <w:r>
+        <w:rPr>
+          <w:lang w:val="pt-PT"/>
+        </w:rPr>
+        <w:t>VARIAÇÃO DO FER</w:t>
+      </w:r>
+    </w:p>
+    <w:p>
+      <w:pPr>
+        <w:rPr>
+          <w:lang w:val="pt-PT"/>
+        </w:rPr>
+      </w:pPr>
+      <w:r>
+        <w:rPr>
+          <w:lang w:val="pt-PT"/>
+        </w:rPr>
+        <w:t xml:space="preserve">Variando a percentagem de erros </w:t>
+      </w:r>
+      <w:r>
+        <w:rPr>
+          <w:lang w:val="pt-PT"/>
+        </w:rPr>
+        <w:t xml:space="preserve">nos blocos BCC1 e BCC2 foram detetados resultados distintos. Isto pode ser explicado pelo facto de que, quando existe um erro no BCC1 irá ocorrer um </w:t>
+      </w:r>
+      <w:proofErr w:type="spellStart"/>
+      <w:r>
+        <w:rPr>
+          <w:i/>
+          <w:lang w:val="pt-PT"/>
+        </w:rPr>
+        <w:t>timeout</w:t>
+      </w:r>
+      <w:proofErr w:type="spellEnd"/>
+      <w:r>
+        <w:rPr>
+          <w:lang w:val="pt-PT"/>
+        </w:rPr>
+        <w:t xml:space="preserve"> após 3 segundos, enquanto no BCC2 a trama será imediatamente reenviada. Assim, podemos verificar que nos dois casos </w:t>
+      </w:r>
+      <w:r>
+        <w:rPr>
+          <w:lang w:val="pt-PT"/>
+        </w:rPr>
+        <w:t>o aumento</w:t>
+      </w:r>
+      <w:r>
+        <w:rPr>
+          <w:lang w:val="pt-PT"/>
+        </w:rPr>
+        <w:t xml:space="preserve"> da</w:t>
+      </w:r>
+      <w:r>
+        <w:rPr>
+          <w:lang w:val="pt-PT"/>
+        </w:rPr>
+        <w:t xml:space="preserve"> percentagem de erros na trama implica diminuições significativa</w:t>
+      </w:r>
+      <w:r>
+        <w:rPr>
+          <w:lang w:val="pt-PT"/>
+        </w:rPr>
+        <w:t>s na eficiência</w:t>
+      </w:r>
+      <w:r>
+        <w:rPr>
+          <w:lang w:val="pt-PT"/>
+        </w:rPr>
+        <w:t>, sendo esta</w:t>
+      </w:r>
+      <w:r>
+        <w:rPr>
+          <w:lang w:val="pt-PT"/>
+        </w:rPr>
+        <w:t>s</w:t>
+      </w:r>
+      <w:r>
+        <w:rPr>
+          <w:lang w:val="pt-PT"/>
+        </w:rPr>
+        <w:t xml:space="preserve"> mais acentuada</w:t>
+      </w:r>
+      <w:r>
+        <w:rPr>
+          <w:lang w:val="pt-PT"/>
+        </w:rPr>
+        <w:t>s no caso de erros no BCC1.</w:t>
+      </w:r>
+    </w:p>
+    <w:p>
+      <w:pPr>
+        <w:rPr>
+          <w:lang w:val="pt-PT"/>
+        </w:rPr>
+      </w:pPr>
+    </w:p>
+    <w:p>
+      <w:pPr>
+        <w:pStyle w:val="Subtitle"/>
+        <w:rPr>
+          <w:lang w:val="pt-PT"/>
+        </w:rPr>
+      </w:pPr>
+      <w:r>
+        <w:rPr>
+          <w:noProof/>
+        </w:rPr>
+        <w:drawing>
+          <wp:inline distT="0" distB="0" distL="0" distR="0" wp14:anchorId="0757A844" wp14:editId="48DEFA0A">
+            <wp:extent cx="4572000" cy="2743200"/>
+            <wp:effectExtent l="0" t="0" r="0" b="0"/>
+            <wp:docPr id="3" name="Chart 3"/>
+            <wp:cNvGraphicFramePr/>
+            <a:graphic xmlns:a="http://schemas.openxmlformats.org/drawingml/2006/main">
+              <a:graphicData uri="http://schemas.openxmlformats.org/drawingml/2006/chart">
+                <c:chart xmlns:c="http://schemas.openxmlformats.org/drawingml/2006/chart" xmlns:r="http://schemas.openxmlformats.org/officeDocument/2006/relationships" r:id="rId9"/>
+              </a:graphicData>
+            </a:graphic>
+          </wp:inline>
+        </w:drawing>
+      </w:r>
+      <w:r>
+        <w:rPr>
+          <w:lang w:val="pt-PT"/>
+        </w:rPr>
+        <w:t xml:space="preserve"> </w:t>
+      </w:r>
+    </w:p>
+    <w:p>
+      <w:pPr>
+        <w:pStyle w:val="Subtitle"/>
+        <w:rPr>
+          <w:lang w:val="pt-PT"/>
+        </w:rPr>
+      </w:pPr>
+    </w:p>
+    <w:p>
+      <w:pPr>
+        <w:pStyle w:val="Subtitle"/>
+        <w:rPr>
+          <w:lang w:val="pt-PT"/>
+        </w:rPr>
+      </w:pPr>
+      <w:r>
+        <w:rPr>
+          <w:lang w:val="pt-PT"/>
+        </w:rPr>
+        <w:t>VARIAÇÃO DO TEMPO DE PROPAGAÇÃO</w:t>
+      </w:r>
+    </w:p>
+    <w:p>
+      <w:pPr>
+        <w:rPr>
+          <w:lang w:val="pt-PT"/>
+        </w:rPr>
+      </w:pPr>
+      <w:r>
+        <w:rPr>
+          <w:lang w:val="pt-PT"/>
+        </w:rPr>
+        <w:t xml:space="preserve">Variando o tempo de propagação de cada trama, utilizando a função </w:t>
+      </w:r>
+      <w:proofErr w:type="spellStart"/>
+      <w:proofErr w:type="gramStart"/>
+      <w:r>
+        <w:rPr>
+          <w:lang w:val="pt-PT"/>
+        </w:rPr>
+        <w:t>usleep</w:t>
+      </w:r>
+      <w:proofErr w:type="spellEnd"/>
+      <w:r>
+        <w:rPr>
+          <w:lang w:val="pt-PT"/>
+        </w:rPr>
+        <w:t>(</w:t>
+      </w:r>
+      <w:proofErr w:type="gramEnd"/>
+      <w:r>
+        <w:rPr>
+          <w:lang w:val="pt-PT"/>
+        </w:rPr>
+        <w:t>), foi possível concluir que quanto maior o tempo de propagação menor a eficiência.</w:t>
+      </w:r>
+    </w:p>
+    <w:p>
+      <w:pPr>
+        <w:rPr>
+          <w:lang w:val="pt-PT"/>
+        </w:rPr>
+      </w:pPr>
+    </w:p>
+    <w:p>
+      <w:pPr>
+        <w:rPr>
+          <w:lang w:val="pt-PT"/>
+        </w:rPr>
+      </w:pPr>
+      <w:r>
+        <w:rPr>
+          <w:noProof/>
+        </w:rPr>
+        <w:drawing>
+          <wp:inline distT="0" distB="0" distL="0" distR="0" wp14:anchorId="6B814910" wp14:editId="06097347">
+            <wp:extent cx="4572000" cy="2743200"/>
+            <wp:effectExtent l="0" t="0" r="0" b="0"/>
+            <wp:docPr id="7" name="Chart 7"/>
+            <wp:cNvGraphicFramePr/>
+            <a:graphic xmlns:a="http://schemas.openxmlformats.org/drawingml/2006/main">
+              <a:graphicData uri="http://schemas.openxmlformats.org/drawingml/2006/chart">
+                <c:chart xmlns:c="http://schemas.openxmlformats.org/drawingml/2006/chart" xmlns:r="http://schemas.openxmlformats.org/officeDocument/2006/relationships" r:id="rId10"/>
+              </a:graphicData>
+            </a:graphic>
+          </wp:inline>
+        </w:drawing>
+      </w:r>
+    </w:p>
+    <w:p>
+      <w:pPr>
+        <w:pStyle w:val="Subtitle"/>
+        <w:rPr>
+          <w:lang w:val="pt-PT"/>
+        </w:rPr>
+      </w:pPr>
+      <w:r>
+        <w:rPr>
+          <w:lang w:val="pt-PT"/>
+        </w:rPr>
+        <w:lastRenderedPageBreak/>
+        <w:t>VARIAÇÃO DA CAPACIDADE DE TRANSFERÊNCIA</w:t>
+      </w:r>
+    </w:p>
+    <w:p>
+      <w:pPr>
+        <w:rPr>
+          <w:lang w:val="pt-PT"/>
+        </w:rPr>
+      </w:pPr>
+      <w:r>
+        <w:rPr>
+          <w:lang w:val="pt-PT"/>
+        </w:rPr>
+        <w:t>Variando a capacidade de transferência do protocolo, ao alterar a macro BAUDRATE, pudemos observar que quando esta aumenta a eficiência diminui.</w:t>
+      </w:r>
+    </w:p>
+    <w:p>
+      <w:pPr>
+        <w:rPr>
+          <w:lang w:val="pt-PT"/>
+        </w:rPr>
+      </w:pPr>
+    </w:p>
+    <w:p>
+      <w:pPr>
+        <w:rPr>
+          <w:lang w:val="pt-PT"/>
+        </w:rPr>
+      </w:pPr>
+      <w:r>
+        <w:rPr>
+          <w:noProof/>
+        </w:rPr>
+        <w:drawing>
+          <wp:inline distT="0" distB="0" distL="0" distR="0" wp14:anchorId="1DEDC766" wp14:editId="24A2AC4A">
+            <wp:extent cx="4572000" cy="2743200"/>
+            <wp:effectExtent l="0" t="0" r="0" b="0"/>
+            <wp:docPr id="8" name="Chart 8"/>
+            <wp:cNvGraphicFramePr/>
+            <a:graphic xmlns:a="http://schemas.openxmlformats.org/drawingml/2006/main">
+              <a:graphicData uri="http://schemas.openxmlformats.org/drawingml/2006/chart">
+                <c:chart xmlns:c="http://schemas.openxmlformats.org/drawingml/2006/chart" xmlns:r="http://schemas.openxmlformats.org/officeDocument/2006/relationships" r:id="rId11"/>
+              </a:graphicData>
+            </a:graphic>
+          </wp:inline>
+        </w:drawing>
+      </w:r>
+    </w:p>
+    <w:p>
+      <w:pPr>
+        <w:pStyle w:val="Subtitle"/>
+        <w:rPr>
+          <w:rFonts w:asciiTheme="minorHAnsi" w:eastAsiaTheme="minorHAnsi" w:hAnsiTheme="minorHAnsi"/>
+          <w:b w:val="0"/>
+          <w:spacing w:val="0"/>
+          <w:sz w:val="24"/>
+          <w:szCs w:val="24"/>
+          <w:lang w:val="pt-PT"/>
+        </w:rPr>
+      </w:pPr>
+    </w:p>
+    <w:p>
+      <w:pPr>
+        <w:pStyle w:val="Subtitle"/>
+        <w:rPr>
+          <w:lang w:val="pt-PT"/>
+        </w:rPr>
+      </w:pPr>
+      <w:r>
+        <w:rPr>
+          <w:lang w:val="pt-PT"/>
+        </w:rPr>
+        <w:t>VARIAÇÃO DO TAMANHO DOS PACOTES DE INFORMAÇÃO</w:t>
+      </w:r>
+    </w:p>
+    <w:p>
+      <w:pPr>
+        <w:rPr>
+          <w:lang w:val="pt-PT"/>
+        </w:rPr>
+      </w:pPr>
+      <w:r>
+        <w:rPr>
+          <w:lang w:val="pt-PT"/>
+        </w:rPr>
+        <w:t xml:space="preserve">Variando o tamanho dos pacotes de informação, ao alterar a macro </w:t>
+      </w:r>
+      <w:r>
+        <w:rPr>
+          <w:lang w:val="pt-PT"/>
+        </w:rPr>
+        <w:t>MAX_DATA_SIZE, pudemos constatar que quando esta aumenta a eficiência também aumenta.</w:t>
+      </w:r>
+    </w:p>
+    <w:p>
+      <w:pPr>
         <w:jc w:val="both"/>
         <w:rPr>
           <w:rFonts w:ascii="Arial" w:hAnsi="Arial" w:cs="Arial"/>
@@ -39915,7 +40343,10 @@
           <w:lang w:val="pt-PT"/>
         </w:rPr>
       </w:pPr>
-      <w:r>
+    </w:p>
+    <w:p>
+      <w:pPr>
+        <w:jc w:val="both"/>
         <w:rPr>
           <w:rFonts w:ascii="Arial" w:hAnsi="Arial" w:cs="Arial"/>
           <w:b/>
@@ -39925,6 +40356,17 @@
           <w:u w:val="single"/>
           <w:lang w:val="pt-PT"/>
         </w:rPr>
+      </w:pPr>
+      <w:r>
+        <w:rPr>
+          <w:rFonts w:ascii="Arial" w:hAnsi="Arial" w:cs="Arial"/>
+          <w:b/>
+          <w:bCs/>
+          <w:sz w:val="22"/>
+          <w:szCs w:val="22"/>
+          <w:u w:val="single"/>
+          <w:lang w:val="pt-PT"/>
+        </w:rPr>
         <w:t>CONCLUSÕES</w:t>
       </w:r>
     </w:p>
@@ -39939,9 +40381,51 @@
         </w:rPr>
       </w:pPr>
     </w:p>
+    <w:p>
+      <w:pPr>
+        <w:jc w:val="both"/>
+        <w:rPr>
+          <w:rFonts w:ascii="Arial" w:hAnsi="Arial" w:cs="Arial"/>
+          <w:sz w:val="22"/>
+          <w:szCs w:val="22"/>
+          <w:lang w:val="pt-PT"/>
+        </w:rPr>
+      </w:pPr>
+      <w:r>
+        <w:rPr>
+          <w:rFonts w:ascii="Arial" w:hAnsi="Arial" w:cs="Arial"/>
+          <w:sz w:val="22"/>
+          <w:szCs w:val="22"/>
+          <w:lang w:val="pt-PT"/>
+        </w:rPr>
+        <w:t>A realização deste projeto permitiu-nos obter uma melhor compreensão de um protocolo de transferência de dados, nomeadamente ao nível da máquina de estados, construção de tramas e independência entre camadas.</w:t>
+      </w:r>
+    </w:p>
+    <w:p>
+      <w:pPr>
+        <w:jc w:val="both"/>
+        <w:rPr>
+          <w:rFonts w:ascii="Arial" w:hAnsi="Arial" w:cs="Arial"/>
+          <w:sz w:val="22"/>
+          <w:szCs w:val="22"/>
+          <w:lang w:val="pt-PT"/>
+        </w:rPr>
+      </w:pPr>
+      <w:r>
+        <w:rPr>
+          <w:rFonts w:ascii="Arial" w:hAnsi="Arial" w:cs="Arial"/>
+          <w:sz w:val="22"/>
+          <w:szCs w:val="22"/>
+          <w:lang w:val="pt-PT"/>
+        </w:rPr>
+        <w:t>Concluímos também que o trabalho realizado cumpriu todas as expectativas ao superar todos os testes e ao distinguir corretamente a camada de ligação de dados da camada de aplicação.</w:t>
+      </w:r>
+      <w:bookmarkStart w:id="0" w:name="_GoBack"/>
+      <w:bookmarkEnd w:id="0"/>
+    </w:p>
     <w:sectPr>
-      <w:footerReference w:type="even" r:id="rId9"/>
-      <w:footerReference w:type="default" r:id="rId10"/>
+      <w:footerReference w:type="even" r:id="rId12"/>
+      <w:footerReference w:type="default" r:id="rId13"/>
       <w:pgSz w:w="11906" w:h="16838"/>
       <w:pgMar w:top="1440" w:right="1440" w:bottom="1440" w:left="1440" w:header="708" w:footer="708" w:gutter="0"/>
       <w:cols w:space="708"/>
@@ -40080,7 +40564,7 @@
             <w:rStyle w:val="PageNumber"/>
             <w:noProof/>
           </w:rPr>
-          <w:t>19</w:t>
+          <w:t>20</w:t>
         </w:r>
         <w:r>
           <w:rPr>
@@ -40896,6 +41380,3077 @@
 </w:styles>
 </file>
 
+<file path=word/charts/chart1.xml><?xml version="1.0" encoding="utf-8"?>
+<c:chartSpace xmlns:c="http://schemas.openxmlformats.org/drawingml/2006/chart" xmlns:a="http://schemas.openxmlformats.org/drawingml/2006/main" xmlns:r="http://schemas.openxmlformats.org/officeDocument/2006/relationships">
+  <c:date1904 val="0"/>
+  <c:lang val="en-US"/>
+  <c:roundedCorners val="0"/>
+  <mc:AlternateContent xmlns:mc="http://schemas.openxmlformats.org/markup-compatibility/2006">
+    <mc:Choice xmlns:c14="http://schemas.microsoft.com/office/drawing/2007/8/2/chart" Requires="c14">
+      <c14:style val="102"/>
+    </mc:Choice>
+    <mc:Fallback>
+      <c:style val="2"/>
+    </mc:Fallback>
+  </mc:AlternateContent>
+  <c:chart>
+    <c:autoTitleDeleted val="0"/>
+    <c:plotArea>
+      <c:layout/>
+      <c:scatterChart>
+        <c:scatterStyle val="lineMarker"/>
+        <c:varyColors val="0"/>
+        <c:ser>
+          <c:idx val="0"/>
+          <c:order val="0"/>
+          <c:tx>
+            <c:v>BCC1</c:v>
+          </c:tx>
+          <c:spPr>
+            <a:ln w="19050" cap="rnd">
+              <a:solidFill>
+                <a:schemeClr val="accent1"/>
+              </a:solidFill>
+              <a:round/>
+            </a:ln>
+            <a:effectLst/>
+          </c:spPr>
+          <c:marker>
+            <c:symbol val="circle"/>
+            <c:size val="5"/>
+            <c:spPr>
+              <a:solidFill>
+                <a:schemeClr val="accent1"/>
+              </a:solidFill>
+              <a:ln w="9525">
+                <a:solidFill>
+                  <a:schemeClr val="accent1"/>
+                </a:solidFill>
+              </a:ln>
+              <a:effectLst/>
+            </c:spPr>
+          </c:marker>
+          <c:xVal>
+            <c:numRef>
+              <c:f>Sheet1!$F$3:$P$3</c:f>
+              <c:numCache>
+                <c:formatCode>General</c:formatCode>
+                <c:ptCount val="11"/>
+                <c:pt idx="0">
+                  <c:v>0</c:v>
+                </c:pt>
+                <c:pt idx="1">
+                  <c:v>7.1428571428571432</c:v>
+                </c:pt>
+                <c:pt idx="2">
+                  <c:v>13.333333333333334</c:v>
+                </c:pt>
+                <c:pt idx="3">
+                  <c:v>18.75</c:v>
+                </c:pt>
+                <c:pt idx="4">
+                  <c:v>23.529411764705884</c:v>
+                </c:pt>
+                <c:pt idx="5">
+                  <c:v>27.777777777777779</c:v>
+                </c:pt>
+                <c:pt idx="6">
+                  <c:v>31.578947368421051</c:v>
+                </c:pt>
+                <c:pt idx="7">
+                  <c:v>35</c:v>
+                </c:pt>
+                <c:pt idx="8">
+                  <c:v>38.095238095238095</c:v>
+                </c:pt>
+                <c:pt idx="9">
+                  <c:v>40.909090909090907</c:v>
+                </c:pt>
+                <c:pt idx="10">
+                  <c:v>43.478260869565219</c:v>
+                </c:pt>
+              </c:numCache>
+            </c:numRef>
+          </c:xVal>
+          <c:yVal>
+            <c:numRef>
+              <c:f>Sheet1!$F$6:$P$6</c:f>
+              <c:numCache>
+                <c:formatCode>General</c:formatCode>
+                <c:ptCount val="11"/>
+                <c:pt idx="0">
+                  <c:v>0.65909849986853419</c:v>
+                </c:pt>
+                <c:pt idx="1">
+                  <c:v>0.51321650499941907</c:v>
+                </c:pt>
+                <c:pt idx="2">
+                  <c:v>0.42020922340873779</c:v>
+                </c:pt>
+                <c:pt idx="3">
+                  <c:v>0.35574042750679852</c:v>
+                </c:pt>
+                <c:pt idx="4">
+                  <c:v>0.30842209223832062</c:v>
+                </c:pt>
+                <c:pt idx="5">
+                  <c:v>0.27221392282835521</c:v>
+                </c:pt>
+                <c:pt idx="6">
+                  <c:v>0.24361409010797935</c:v>
+                </c:pt>
+                <c:pt idx="7">
+                  <c:v>0.22045250890732815</c:v>
+                </c:pt>
+                <c:pt idx="8">
+                  <c:v>0.20131272505485967</c:v>
+                </c:pt>
+                <c:pt idx="9">
+                  <c:v>0.18523089704645901</c:v>
+                </c:pt>
+                <c:pt idx="10">
+                  <c:v>0.17152838524858477</c:v>
+                </c:pt>
+              </c:numCache>
+            </c:numRef>
+          </c:yVal>
+          <c:smooth val="0"/>
+        </c:ser>
+        <c:ser>
+          <c:idx val="1"/>
+          <c:order val="1"/>
+          <c:tx>
+            <c:v>BCC2</c:v>
+          </c:tx>
+          <c:spPr>
+            <a:ln w="19050" cap="rnd">
+              <a:solidFill>
+                <a:schemeClr val="accent2"/>
+              </a:solidFill>
+              <a:round/>
+            </a:ln>
+            <a:effectLst/>
+          </c:spPr>
+          <c:marker>
+            <c:symbol val="circle"/>
+            <c:size val="5"/>
+            <c:spPr>
+              <a:solidFill>
+                <a:schemeClr val="accent2"/>
+              </a:solidFill>
+              <a:ln w="9525">
+                <a:solidFill>
+                  <a:schemeClr val="accent2"/>
+                </a:solidFill>
+              </a:ln>
+              <a:effectLst/>
+            </c:spPr>
+          </c:marker>
+          <c:xVal>
+            <c:numRef>
+              <c:f>Sheet1!$F$3:$P$3</c:f>
+              <c:numCache>
+                <c:formatCode>General</c:formatCode>
+                <c:ptCount val="11"/>
+                <c:pt idx="0">
+                  <c:v>0</c:v>
+                </c:pt>
+                <c:pt idx="1">
+                  <c:v>7.1428571428571432</c:v>
+                </c:pt>
+                <c:pt idx="2">
+                  <c:v>13.333333333333334</c:v>
+                </c:pt>
+                <c:pt idx="3">
+                  <c:v>18.75</c:v>
+                </c:pt>
+                <c:pt idx="4">
+                  <c:v>23.529411764705884</c:v>
+                </c:pt>
+                <c:pt idx="5">
+                  <c:v>27.777777777777779</c:v>
+                </c:pt>
+                <c:pt idx="6">
+                  <c:v>31.578947368421051</c:v>
+                </c:pt>
+                <c:pt idx="7">
+                  <c:v>35</c:v>
+                </c:pt>
+                <c:pt idx="8">
+                  <c:v>38.095238095238095</c:v>
+                </c:pt>
+                <c:pt idx="9">
+                  <c:v>40.909090909090907</c:v>
+                </c:pt>
+                <c:pt idx="10">
+                  <c:v>43.478260869565219</c:v>
+                </c:pt>
+              </c:numCache>
+            </c:numRef>
+          </c:xVal>
+          <c:yVal>
+            <c:numRef>
+              <c:f>Sheet1!$F$7:$P$7</c:f>
+              <c:numCache>
+                <c:formatCode>General</c:formatCode>
+                <c:ptCount val="11"/>
+                <c:pt idx="0">
+                  <c:v>0.65909849986853419</c:v>
+                </c:pt>
+                <c:pt idx="1">
+                  <c:v>0.61536879399685518</c:v>
+                </c:pt>
+                <c:pt idx="2">
+                  <c:v>0.57708077973631333</c:v>
+                </c:pt>
+                <c:pt idx="3">
+                  <c:v>0.54327821416228828</c:v>
+                </c:pt>
+                <c:pt idx="4">
+                  <c:v>0.51321650499941907</c:v>
+                </c:pt>
+                <c:pt idx="5">
+                  <c:v>0.48630722364081569</c:v>
+                </c:pt>
+                <c:pt idx="6">
+                  <c:v>0.4620792044678933</c:v>
+                </c:pt>
+                <c:pt idx="7">
+                  <c:v>0.44015072062110566</c:v>
+                </c:pt>
+                <c:pt idx="8">
+                  <c:v>0.42020922340873779</c:v>
+                </c:pt>
+                <c:pt idx="9">
+                  <c:v>0.40199635057060262</c:v>
+                </c:pt>
+                <c:pt idx="10">
+                  <c:v>0.38529667125011946</c:v>
+                </c:pt>
+              </c:numCache>
+            </c:numRef>
+          </c:yVal>
+          <c:smooth val="0"/>
+        </c:ser>
+        <c:dLbls>
+          <c:showLegendKey val="0"/>
+          <c:showVal val="0"/>
+          <c:showCatName val="0"/>
+          <c:showSerName val="0"/>
+          <c:showPercent val="0"/>
+          <c:showBubbleSize val="0"/>
+        </c:dLbls>
+        <c:axId val="414668392"/>
+        <c:axId val="414666824"/>
+      </c:scatterChart>
+      <c:valAx>
+        <c:axId val="414668392"/>
+        <c:scaling>
+          <c:orientation val="minMax"/>
+        </c:scaling>
+        <c:delete val="0"/>
+        <c:axPos val="b"/>
+        <c:majorGridlines>
+          <c:spPr>
+            <a:ln w="9525" cap="flat" cmpd="sng" algn="ctr">
+              <a:solidFill>
+                <a:schemeClr val="tx1">
+                  <a:lumMod val="15000"/>
+                  <a:lumOff val="85000"/>
+                </a:schemeClr>
+              </a:solidFill>
+              <a:round/>
+            </a:ln>
+            <a:effectLst/>
+          </c:spPr>
+        </c:majorGridlines>
+        <c:title>
+          <c:tx>
+            <c:rich>
+              <a:bodyPr rot="0" spcFirstLastPara="1" vertOverflow="ellipsis" vert="horz" wrap="square" anchor="ctr" anchorCtr="1"/>
+              <a:lstStyle/>
+              <a:p>
+                <a:pPr>
+                  <a:defRPr sz="1000" b="0" i="0" u="none" strike="noStrike" kern="1200" baseline="0">
+                    <a:solidFill>
+                      <a:schemeClr val="tx1">
+                        <a:lumMod val="65000"/>
+                        <a:lumOff val="35000"/>
+                      </a:schemeClr>
+                    </a:solidFill>
+                    <a:latin typeface="+mn-lt"/>
+                    <a:ea typeface="+mn-ea"/>
+                    <a:cs typeface="+mn-cs"/>
+                  </a:defRPr>
+                </a:pPr>
+                <a:r>
+                  <a:rPr lang="en-US"/>
+                  <a:t>Percentagem de erros</a:t>
+                </a:r>
+              </a:p>
+            </c:rich>
+          </c:tx>
+          <c:overlay val="0"/>
+          <c:spPr>
+            <a:noFill/>
+            <a:ln>
+              <a:noFill/>
+            </a:ln>
+            <a:effectLst/>
+          </c:spPr>
+          <c:txPr>
+            <a:bodyPr rot="0" spcFirstLastPara="1" vertOverflow="ellipsis" vert="horz" wrap="square" anchor="ctr" anchorCtr="1"/>
+            <a:lstStyle/>
+            <a:p>
+              <a:pPr>
+                <a:defRPr sz="1000" b="0" i="0" u="none" strike="noStrike" kern="1200" baseline="0">
+                  <a:solidFill>
+                    <a:schemeClr val="tx1">
+                      <a:lumMod val="65000"/>
+                      <a:lumOff val="35000"/>
+                    </a:schemeClr>
+                  </a:solidFill>
+                  <a:latin typeface="+mn-lt"/>
+                  <a:ea typeface="+mn-ea"/>
+                  <a:cs typeface="+mn-cs"/>
+                </a:defRPr>
+              </a:pPr>
+              <a:endParaRPr lang="en-US"/>
+            </a:p>
+          </c:txPr>
+        </c:title>
+        <c:numFmt formatCode="General" sourceLinked="1"/>
+        <c:majorTickMark val="none"/>
+        <c:minorTickMark val="none"/>
+        <c:tickLblPos val="nextTo"/>
+        <c:spPr>
+          <a:noFill/>
+          <a:ln w="9525" cap="flat" cmpd="sng" algn="ctr">
+            <a:solidFill>
+              <a:schemeClr val="tx1">
+                <a:lumMod val="25000"/>
+                <a:lumOff val="75000"/>
+              </a:schemeClr>
+            </a:solidFill>
+            <a:round/>
+          </a:ln>
+          <a:effectLst/>
+        </c:spPr>
+        <c:txPr>
+          <a:bodyPr rot="-60000000" spcFirstLastPara="1" vertOverflow="ellipsis" vert="horz" wrap="square" anchor="ctr" anchorCtr="1"/>
+          <a:lstStyle/>
+          <a:p>
+            <a:pPr>
+              <a:defRPr sz="900" b="0" i="0" u="none" strike="noStrike" kern="1200" baseline="0">
+                <a:solidFill>
+                  <a:schemeClr val="tx1">
+                    <a:lumMod val="65000"/>
+                    <a:lumOff val="35000"/>
+                  </a:schemeClr>
+                </a:solidFill>
+                <a:latin typeface="+mn-lt"/>
+                <a:ea typeface="+mn-ea"/>
+                <a:cs typeface="+mn-cs"/>
+              </a:defRPr>
+            </a:pPr>
+            <a:endParaRPr lang="en-US"/>
+          </a:p>
+        </c:txPr>
+        <c:crossAx val="414666824"/>
+        <c:crosses val="autoZero"/>
+        <c:crossBetween val="midCat"/>
+      </c:valAx>
+      <c:valAx>
+        <c:axId val="414666824"/>
+        <c:scaling>
+          <c:orientation val="minMax"/>
+        </c:scaling>
+        <c:delete val="0"/>
+        <c:axPos val="l"/>
+        <c:majorGridlines>
+          <c:spPr>
+            <a:ln w="9525" cap="flat" cmpd="sng" algn="ctr">
+              <a:solidFill>
+                <a:schemeClr val="tx1">
+                  <a:lumMod val="15000"/>
+                  <a:lumOff val="85000"/>
+                </a:schemeClr>
+              </a:solidFill>
+              <a:round/>
+            </a:ln>
+            <a:effectLst/>
+          </c:spPr>
+        </c:majorGridlines>
+        <c:title>
+          <c:tx>
+            <c:rich>
+              <a:bodyPr rot="-5400000" spcFirstLastPara="1" vertOverflow="ellipsis" vert="horz" wrap="square" anchor="ctr" anchorCtr="1"/>
+              <a:lstStyle/>
+              <a:p>
+                <a:pPr>
+                  <a:defRPr sz="1000" b="0" i="0" u="none" strike="noStrike" kern="1200" baseline="0">
+                    <a:solidFill>
+                      <a:schemeClr val="tx1">
+                        <a:lumMod val="65000"/>
+                        <a:lumOff val="35000"/>
+                      </a:schemeClr>
+                    </a:solidFill>
+                    <a:latin typeface="+mn-lt"/>
+                    <a:ea typeface="+mn-ea"/>
+                    <a:cs typeface="+mn-cs"/>
+                  </a:defRPr>
+                </a:pPr>
+                <a:r>
+                  <a:rPr lang="en-US"/>
+                  <a:t>Eficiência</a:t>
+                </a:r>
+              </a:p>
+            </c:rich>
+          </c:tx>
+          <c:overlay val="0"/>
+          <c:spPr>
+            <a:noFill/>
+            <a:ln>
+              <a:noFill/>
+            </a:ln>
+            <a:effectLst/>
+          </c:spPr>
+          <c:txPr>
+            <a:bodyPr rot="-5400000" spcFirstLastPara="1" vertOverflow="ellipsis" vert="horz" wrap="square" anchor="ctr" anchorCtr="1"/>
+            <a:lstStyle/>
+            <a:p>
+              <a:pPr>
+                <a:defRPr sz="1000" b="0" i="0" u="none" strike="noStrike" kern="1200" baseline="0">
+                  <a:solidFill>
+                    <a:schemeClr val="tx1">
+                      <a:lumMod val="65000"/>
+                      <a:lumOff val="35000"/>
+                    </a:schemeClr>
+                  </a:solidFill>
+                  <a:latin typeface="+mn-lt"/>
+                  <a:ea typeface="+mn-ea"/>
+                  <a:cs typeface="+mn-cs"/>
+                </a:defRPr>
+              </a:pPr>
+              <a:endParaRPr lang="en-US"/>
+            </a:p>
+          </c:txPr>
+        </c:title>
+        <c:numFmt formatCode="General" sourceLinked="1"/>
+        <c:majorTickMark val="none"/>
+        <c:minorTickMark val="none"/>
+        <c:tickLblPos val="nextTo"/>
+        <c:spPr>
+          <a:noFill/>
+          <a:ln w="9525" cap="flat" cmpd="sng" algn="ctr">
+            <a:solidFill>
+              <a:schemeClr val="tx1">
+                <a:lumMod val="25000"/>
+                <a:lumOff val="75000"/>
+              </a:schemeClr>
+            </a:solidFill>
+            <a:round/>
+          </a:ln>
+          <a:effectLst/>
+        </c:spPr>
+        <c:txPr>
+          <a:bodyPr rot="-60000000" spcFirstLastPara="1" vertOverflow="ellipsis" vert="horz" wrap="square" anchor="ctr" anchorCtr="1"/>
+          <a:lstStyle/>
+          <a:p>
+            <a:pPr>
+              <a:defRPr sz="900" b="0" i="0" u="none" strike="noStrike" kern="1200" baseline="0">
+                <a:solidFill>
+                  <a:schemeClr val="tx1">
+                    <a:lumMod val="65000"/>
+                    <a:lumOff val="35000"/>
+                  </a:schemeClr>
+                </a:solidFill>
+                <a:latin typeface="+mn-lt"/>
+                <a:ea typeface="+mn-ea"/>
+                <a:cs typeface="+mn-cs"/>
+              </a:defRPr>
+            </a:pPr>
+            <a:endParaRPr lang="en-US"/>
+          </a:p>
+        </c:txPr>
+        <c:crossAx val="414668392"/>
+        <c:crosses val="autoZero"/>
+        <c:crossBetween val="midCat"/>
+      </c:valAx>
+      <c:spPr>
+        <a:noFill/>
+        <a:ln>
+          <a:noFill/>
+        </a:ln>
+        <a:effectLst/>
+      </c:spPr>
+    </c:plotArea>
+    <c:legend>
+      <c:legendPos val="t"/>
+      <c:overlay val="0"/>
+      <c:spPr>
+        <a:noFill/>
+        <a:ln>
+          <a:noFill/>
+        </a:ln>
+        <a:effectLst/>
+      </c:spPr>
+      <c:txPr>
+        <a:bodyPr rot="0" spcFirstLastPara="1" vertOverflow="ellipsis" vert="horz" wrap="square" anchor="ctr" anchorCtr="1"/>
+        <a:lstStyle/>
+        <a:p>
+          <a:pPr>
+            <a:defRPr sz="900" b="0" i="0" u="none" strike="noStrike" kern="1200" baseline="0">
+              <a:solidFill>
+                <a:schemeClr val="tx1">
+                  <a:lumMod val="65000"/>
+                  <a:lumOff val="35000"/>
+                </a:schemeClr>
+              </a:solidFill>
+              <a:latin typeface="+mn-lt"/>
+              <a:ea typeface="+mn-ea"/>
+              <a:cs typeface="+mn-cs"/>
+            </a:defRPr>
+          </a:pPr>
+          <a:endParaRPr lang="en-US"/>
+        </a:p>
+      </c:txPr>
+    </c:legend>
+    <c:plotVisOnly val="1"/>
+    <c:dispBlanksAs val="gap"/>
+    <c:showDLblsOverMax val="0"/>
+  </c:chart>
+  <c:spPr>
+    <a:solidFill>
+      <a:schemeClr val="bg1"/>
+    </a:solidFill>
+    <a:ln w="9525" cap="flat" cmpd="sng" algn="ctr">
+      <a:solidFill>
+        <a:schemeClr val="tx1">
+          <a:lumMod val="15000"/>
+          <a:lumOff val="85000"/>
+        </a:schemeClr>
+      </a:solidFill>
+      <a:round/>
+    </a:ln>
+    <a:effectLst/>
+  </c:spPr>
+  <c:txPr>
+    <a:bodyPr/>
+    <a:lstStyle/>
+    <a:p>
+      <a:pPr>
+        <a:defRPr/>
+      </a:pPr>
+      <a:endParaRPr lang="en-US"/>
+    </a:p>
+  </c:txPr>
+  <c:externalData r:id="rId3">
+    <c:autoUpdate val="0"/>
+  </c:externalData>
+</c:chartSpace>
+</file>
+
+<file path=word/charts/chart2.xml><?xml version="1.0" encoding="utf-8"?>
+<c:chartSpace xmlns:c="http://schemas.openxmlformats.org/drawingml/2006/chart" xmlns:a="http://schemas.openxmlformats.org/drawingml/2006/main" xmlns:r="http://schemas.openxmlformats.org/officeDocument/2006/relationships">
+  <c:date1904 val="0"/>
+  <c:lang val="en-US"/>
+  <c:roundedCorners val="0"/>
+  <mc:AlternateContent xmlns:mc="http://schemas.openxmlformats.org/markup-compatibility/2006">
+    <mc:Choice xmlns:c14="http://schemas.microsoft.com/office/drawing/2007/8/2/chart" Requires="c14">
+      <c14:style val="102"/>
+    </mc:Choice>
+    <mc:Fallback>
+      <c:style val="2"/>
+    </mc:Fallback>
+  </mc:AlternateContent>
+  <c:chart>
+    <c:autoTitleDeleted val="1"/>
+    <c:plotArea>
+      <c:layout/>
+      <c:scatterChart>
+        <c:scatterStyle val="lineMarker"/>
+        <c:varyColors val="0"/>
+        <c:ser>
+          <c:idx val="0"/>
+          <c:order val="0"/>
+          <c:spPr>
+            <a:ln w="19050" cap="rnd">
+              <a:solidFill>
+                <a:schemeClr val="accent1"/>
+              </a:solidFill>
+              <a:round/>
+            </a:ln>
+            <a:effectLst/>
+          </c:spPr>
+          <c:marker>
+            <c:symbol val="circle"/>
+            <c:size val="5"/>
+            <c:spPr>
+              <a:solidFill>
+                <a:schemeClr val="accent1"/>
+              </a:solidFill>
+              <a:ln w="9525">
+                <a:solidFill>
+                  <a:schemeClr val="accent1"/>
+                </a:solidFill>
+              </a:ln>
+              <a:effectLst/>
+            </c:spPr>
+          </c:marker>
+          <c:xVal>
+            <c:numRef>
+              <c:f>Sheet1!$C$30:$I$30</c:f>
+              <c:numCache>
+                <c:formatCode>General</c:formatCode>
+                <c:ptCount val="7"/>
+                <c:pt idx="0">
+                  <c:v>0</c:v>
+                </c:pt>
+                <c:pt idx="1">
+                  <c:v>50</c:v>
+                </c:pt>
+                <c:pt idx="2">
+                  <c:v>100</c:v>
+                </c:pt>
+                <c:pt idx="3">
+                  <c:v>150</c:v>
+                </c:pt>
+                <c:pt idx="4">
+                  <c:v>200</c:v>
+                </c:pt>
+                <c:pt idx="5">
+                  <c:v>250</c:v>
+                </c:pt>
+                <c:pt idx="6">
+                  <c:v>300</c:v>
+                </c:pt>
+              </c:numCache>
+            </c:numRef>
+          </c:xVal>
+          <c:yVal>
+            <c:numRef>
+              <c:f>Sheet1!$C$31:$I$31</c:f>
+              <c:numCache>
+                <c:formatCode>General</c:formatCode>
+                <c:ptCount val="7"/>
+                <c:pt idx="0">
+                  <c:v>0.65909850000000003</c:v>
+                </c:pt>
+                <c:pt idx="1">
+                  <c:v>0.62391600000000003</c:v>
+                </c:pt>
+                <c:pt idx="2">
+                  <c:v>0.60365500000000005</c:v>
+                </c:pt>
+                <c:pt idx="3">
+                  <c:v>0.57842199999999999</c:v>
+                </c:pt>
+                <c:pt idx="4">
+                  <c:v>0.55632099999999995</c:v>
+                </c:pt>
+                <c:pt idx="5">
+                  <c:v>0.53558700000000004</c:v>
+                </c:pt>
+                <c:pt idx="6">
+                  <c:v>0.512907</c:v>
+                </c:pt>
+              </c:numCache>
+            </c:numRef>
+          </c:yVal>
+          <c:smooth val="0"/>
+        </c:ser>
+        <c:dLbls>
+          <c:showLegendKey val="0"/>
+          <c:showVal val="0"/>
+          <c:showCatName val="0"/>
+          <c:showSerName val="0"/>
+          <c:showPercent val="0"/>
+          <c:showBubbleSize val="0"/>
+        </c:dLbls>
+        <c:axId val="414666432"/>
+        <c:axId val="414668784"/>
+      </c:scatterChart>
+      <c:valAx>
+        <c:axId val="414666432"/>
+        <c:scaling>
+          <c:orientation val="minMax"/>
+        </c:scaling>
+        <c:delete val="0"/>
+        <c:axPos val="b"/>
+        <c:majorGridlines>
+          <c:spPr>
+            <a:ln w="9525" cap="flat" cmpd="sng" algn="ctr">
+              <a:solidFill>
+                <a:schemeClr val="tx1">
+                  <a:lumMod val="15000"/>
+                  <a:lumOff val="85000"/>
+                </a:schemeClr>
+              </a:solidFill>
+              <a:round/>
+            </a:ln>
+            <a:effectLst/>
+          </c:spPr>
+        </c:majorGridlines>
+        <c:title>
+          <c:tx>
+            <c:rich>
+              <a:bodyPr rot="0" spcFirstLastPara="1" vertOverflow="ellipsis" vert="horz" wrap="square" anchor="ctr" anchorCtr="1"/>
+              <a:lstStyle/>
+              <a:p>
+                <a:pPr>
+                  <a:defRPr sz="1000" b="0" i="0" u="none" strike="noStrike" kern="1200" baseline="0">
+                    <a:solidFill>
+                      <a:schemeClr val="tx1">
+                        <a:lumMod val="65000"/>
+                        <a:lumOff val="35000"/>
+                      </a:schemeClr>
+                    </a:solidFill>
+                    <a:latin typeface="+mn-lt"/>
+                    <a:ea typeface="+mn-ea"/>
+                    <a:cs typeface="+mn-cs"/>
+                  </a:defRPr>
+                </a:pPr>
+                <a:r>
+                  <a:rPr lang="en-US"/>
+                  <a:t>Tempo</a:t>
+                </a:r>
+                <a:r>
+                  <a:rPr lang="en-US" baseline="0"/>
+                  <a:t> de propagação (ms)</a:t>
+                </a:r>
+                <a:endParaRPr lang="en-US"/>
+              </a:p>
+            </c:rich>
+          </c:tx>
+          <c:overlay val="0"/>
+          <c:spPr>
+            <a:noFill/>
+            <a:ln>
+              <a:noFill/>
+            </a:ln>
+            <a:effectLst/>
+          </c:spPr>
+          <c:txPr>
+            <a:bodyPr rot="0" spcFirstLastPara="1" vertOverflow="ellipsis" vert="horz" wrap="square" anchor="ctr" anchorCtr="1"/>
+            <a:lstStyle/>
+            <a:p>
+              <a:pPr>
+                <a:defRPr sz="1000" b="0" i="0" u="none" strike="noStrike" kern="1200" baseline="0">
+                  <a:solidFill>
+                    <a:schemeClr val="tx1">
+                      <a:lumMod val="65000"/>
+                      <a:lumOff val="35000"/>
+                    </a:schemeClr>
+                  </a:solidFill>
+                  <a:latin typeface="+mn-lt"/>
+                  <a:ea typeface="+mn-ea"/>
+                  <a:cs typeface="+mn-cs"/>
+                </a:defRPr>
+              </a:pPr>
+              <a:endParaRPr lang="en-US"/>
+            </a:p>
+          </c:txPr>
+        </c:title>
+        <c:numFmt formatCode="General" sourceLinked="1"/>
+        <c:majorTickMark val="none"/>
+        <c:minorTickMark val="none"/>
+        <c:tickLblPos val="nextTo"/>
+        <c:spPr>
+          <a:noFill/>
+          <a:ln w="9525" cap="flat" cmpd="sng" algn="ctr">
+            <a:solidFill>
+              <a:schemeClr val="tx1">
+                <a:lumMod val="25000"/>
+                <a:lumOff val="75000"/>
+              </a:schemeClr>
+            </a:solidFill>
+            <a:round/>
+          </a:ln>
+          <a:effectLst/>
+        </c:spPr>
+        <c:txPr>
+          <a:bodyPr rot="-60000000" spcFirstLastPara="1" vertOverflow="ellipsis" vert="horz" wrap="square" anchor="ctr" anchorCtr="1"/>
+          <a:lstStyle/>
+          <a:p>
+            <a:pPr>
+              <a:defRPr sz="900" b="0" i="0" u="none" strike="noStrike" kern="1200" baseline="0">
+                <a:solidFill>
+                  <a:schemeClr val="tx1">
+                    <a:lumMod val="65000"/>
+                    <a:lumOff val="35000"/>
+                  </a:schemeClr>
+                </a:solidFill>
+                <a:latin typeface="+mn-lt"/>
+                <a:ea typeface="+mn-ea"/>
+                <a:cs typeface="+mn-cs"/>
+              </a:defRPr>
+            </a:pPr>
+            <a:endParaRPr lang="en-US"/>
+          </a:p>
+        </c:txPr>
+        <c:crossAx val="414668784"/>
+        <c:crosses val="autoZero"/>
+        <c:crossBetween val="midCat"/>
+      </c:valAx>
+      <c:valAx>
+        <c:axId val="414668784"/>
+        <c:scaling>
+          <c:orientation val="minMax"/>
+        </c:scaling>
+        <c:delete val="0"/>
+        <c:axPos val="l"/>
+        <c:majorGridlines>
+          <c:spPr>
+            <a:ln w="9525" cap="flat" cmpd="sng" algn="ctr">
+              <a:solidFill>
+                <a:schemeClr val="tx1">
+                  <a:lumMod val="15000"/>
+                  <a:lumOff val="85000"/>
+                </a:schemeClr>
+              </a:solidFill>
+              <a:round/>
+            </a:ln>
+            <a:effectLst/>
+          </c:spPr>
+        </c:majorGridlines>
+        <c:title>
+          <c:tx>
+            <c:rich>
+              <a:bodyPr rot="-5400000" spcFirstLastPara="1" vertOverflow="ellipsis" vert="horz" wrap="square" anchor="ctr" anchorCtr="1"/>
+              <a:lstStyle/>
+              <a:p>
+                <a:pPr>
+                  <a:defRPr sz="1000" b="0" i="0" u="none" strike="noStrike" kern="1200" baseline="0">
+                    <a:solidFill>
+                      <a:schemeClr val="tx1">
+                        <a:lumMod val="65000"/>
+                        <a:lumOff val="35000"/>
+                      </a:schemeClr>
+                    </a:solidFill>
+                    <a:latin typeface="+mn-lt"/>
+                    <a:ea typeface="+mn-ea"/>
+                    <a:cs typeface="+mn-cs"/>
+                  </a:defRPr>
+                </a:pPr>
+                <a:r>
+                  <a:rPr lang="en-US"/>
+                  <a:t>Eficiência</a:t>
+                </a:r>
+              </a:p>
+            </c:rich>
+          </c:tx>
+          <c:overlay val="0"/>
+          <c:spPr>
+            <a:noFill/>
+            <a:ln>
+              <a:noFill/>
+            </a:ln>
+            <a:effectLst/>
+          </c:spPr>
+          <c:txPr>
+            <a:bodyPr rot="-5400000" spcFirstLastPara="1" vertOverflow="ellipsis" vert="horz" wrap="square" anchor="ctr" anchorCtr="1"/>
+            <a:lstStyle/>
+            <a:p>
+              <a:pPr>
+                <a:defRPr sz="1000" b="0" i="0" u="none" strike="noStrike" kern="1200" baseline="0">
+                  <a:solidFill>
+                    <a:schemeClr val="tx1">
+                      <a:lumMod val="65000"/>
+                      <a:lumOff val="35000"/>
+                    </a:schemeClr>
+                  </a:solidFill>
+                  <a:latin typeface="+mn-lt"/>
+                  <a:ea typeface="+mn-ea"/>
+                  <a:cs typeface="+mn-cs"/>
+                </a:defRPr>
+              </a:pPr>
+              <a:endParaRPr lang="en-US"/>
+            </a:p>
+          </c:txPr>
+        </c:title>
+        <c:numFmt formatCode="General" sourceLinked="1"/>
+        <c:majorTickMark val="none"/>
+        <c:minorTickMark val="none"/>
+        <c:tickLblPos val="nextTo"/>
+        <c:spPr>
+          <a:noFill/>
+          <a:ln w="9525" cap="flat" cmpd="sng" algn="ctr">
+            <a:solidFill>
+              <a:schemeClr val="tx1">
+                <a:lumMod val="25000"/>
+                <a:lumOff val="75000"/>
+              </a:schemeClr>
+            </a:solidFill>
+            <a:round/>
+          </a:ln>
+          <a:effectLst/>
+        </c:spPr>
+        <c:txPr>
+          <a:bodyPr rot="-60000000" spcFirstLastPara="1" vertOverflow="ellipsis" vert="horz" wrap="square" anchor="ctr" anchorCtr="1"/>
+          <a:lstStyle/>
+          <a:p>
+            <a:pPr>
+              <a:defRPr sz="900" b="0" i="0" u="none" strike="noStrike" kern="1200" baseline="0">
+                <a:solidFill>
+                  <a:schemeClr val="tx1">
+                    <a:lumMod val="65000"/>
+                    <a:lumOff val="35000"/>
+                  </a:schemeClr>
+                </a:solidFill>
+                <a:latin typeface="+mn-lt"/>
+                <a:ea typeface="+mn-ea"/>
+                <a:cs typeface="+mn-cs"/>
+              </a:defRPr>
+            </a:pPr>
+            <a:endParaRPr lang="en-US"/>
+          </a:p>
+        </c:txPr>
+        <c:crossAx val="414666432"/>
+        <c:crosses val="autoZero"/>
+        <c:crossBetween val="midCat"/>
+      </c:valAx>
+      <c:spPr>
+        <a:noFill/>
+        <a:ln>
+          <a:noFill/>
+        </a:ln>
+        <a:effectLst/>
+      </c:spPr>
+    </c:plotArea>
+    <c:plotVisOnly val="1"/>
+    <c:dispBlanksAs val="gap"/>
+    <c:showDLblsOverMax val="0"/>
+  </c:chart>
+  <c:spPr>
+    <a:solidFill>
+      <a:schemeClr val="bg1"/>
+    </a:solidFill>
+    <a:ln w="9525" cap="flat" cmpd="sng" algn="ctr">
+      <a:solidFill>
+        <a:schemeClr val="tx1">
+          <a:lumMod val="15000"/>
+          <a:lumOff val="85000"/>
+        </a:schemeClr>
+      </a:solidFill>
+      <a:round/>
+    </a:ln>
+    <a:effectLst/>
+  </c:spPr>
+  <c:txPr>
+    <a:bodyPr/>
+    <a:lstStyle/>
+    <a:p>
+      <a:pPr>
+        <a:defRPr/>
+      </a:pPr>
+      <a:endParaRPr lang="en-US"/>
+    </a:p>
+  </c:txPr>
+  <c:externalData r:id="rId3">
+    <c:autoUpdate val="0"/>
+  </c:externalData>
+</c:chartSpace>
+</file>
+
+<file path=word/charts/chart3.xml><?xml version="1.0" encoding="utf-8"?>
+<c:chartSpace xmlns:c="http://schemas.openxmlformats.org/drawingml/2006/chart" xmlns:a="http://schemas.openxmlformats.org/drawingml/2006/main" xmlns:r="http://schemas.openxmlformats.org/officeDocument/2006/relationships">
+  <c:date1904 val="0"/>
+  <c:lang val="en-US"/>
+  <c:roundedCorners val="0"/>
+  <mc:AlternateContent xmlns:mc="http://schemas.openxmlformats.org/markup-compatibility/2006">
+    <mc:Choice xmlns:c14="http://schemas.microsoft.com/office/drawing/2007/8/2/chart" Requires="c14">
+      <c14:style val="102"/>
+    </mc:Choice>
+    <mc:Fallback>
+      <c:style val="2"/>
+    </mc:Fallback>
+  </mc:AlternateContent>
+  <c:chart>
+    <c:autoTitleDeleted val="0"/>
+    <c:plotArea>
+      <c:layout/>
+      <c:scatterChart>
+        <c:scatterStyle val="lineMarker"/>
+        <c:varyColors val="0"/>
+        <c:ser>
+          <c:idx val="0"/>
+          <c:order val="0"/>
+          <c:tx>
+            <c:strRef>
+              <c:f>Sheet1!$G$58</c:f>
+              <c:strCache>
+                <c:ptCount val="1"/>
+              </c:strCache>
+            </c:strRef>
+          </c:tx>
+          <c:spPr>
+            <a:ln w="19050" cap="rnd">
+              <a:solidFill>
+                <a:schemeClr val="accent1"/>
+              </a:solidFill>
+              <a:round/>
+            </a:ln>
+            <a:effectLst/>
+          </c:spPr>
+          <c:marker>
+            <c:symbol val="circle"/>
+            <c:size val="5"/>
+            <c:spPr>
+              <a:solidFill>
+                <a:schemeClr val="accent1"/>
+              </a:solidFill>
+              <a:ln w="9525">
+                <a:solidFill>
+                  <a:schemeClr val="accent1"/>
+                </a:solidFill>
+              </a:ln>
+              <a:effectLst/>
+            </c:spPr>
+          </c:marker>
+          <c:yVal>
+            <c:numRef>
+              <c:f>Sheet1!$G$59</c:f>
+              <c:numCache>
+                <c:formatCode>General</c:formatCode>
+                <c:ptCount val="1"/>
+              </c:numCache>
+            </c:numRef>
+          </c:yVal>
+          <c:smooth val="0"/>
+        </c:ser>
+        <c:ser>
+          <c:idx val="1"/>
+          <c:order val="1"/>
+          <c:spPr>
+            <a:ln w="19050" cap="rnd">
+              <a:solidFill>
+                <a:schemeClr val="accent2"/>
+              </a:solidFill>
+              <a:round/>
+            </a:ln>
+            <a:effectLst/>
+          </c:spPr>
+          <c:marker>
+            <c:symbol val="circle"/>
+            <c:size val="5"/>
+            <c:spPr>
+              <a:solidFill>
+                <a:schemeClr val="accent2"/>
+              </a:solidFill>
+              <a:ln w="9525">
+                <a:solidFill>
+                  <a:schemeClr val="accent2"/>
+                </a:solidFill>
+              </a:ln>
+              <a:effectLst/>
+            </c:spPr>
+          </c:marker>
+          <c:xVal>
+            <c:numRef>
+              <c:f>Sheet1!$C$51:$G$51</c:f>
+              <c:numCache>
+                <c:formatCode>General</c:formatCode>
+                <c:ptCount val="5"/>
+                <c:pt idx="0">
+                  <c:v>9600</c:v>
+                </c:pt>
+                <c:pt idx="1">
+                  <c:v>12600</c:v>
+                </c:pt>
+                <c:pt idx="2">
+                  <c:v>15600</c:v>
+                </c:pt>
+                <c:pt idx="3">
+                  <c:v>18600</c:v>
+                </c:pt>
+                <c:pt idx="4">
+                  <c:v>21600</c:v>
+                </c:pt>
+              </c:numCache>
+            </c:numRef>
+          </c:xVal>
+          <c:yVal>
+            <c:numRef>
+              <c:f>Sheet1!$C$52:$G$52</c:f>
+              <c:numCache>
+                <c:formatCode>General</c:formatCode>
+                <c:ptCount val="5"/>
+                <c:pt idx="0">
+                  <c:v>0.65812199999999998</c:v>
+                </c:pt>
+                <c:pt idx="1">
+                  <c:v>0.50038199999999999</c:v>
+                </c:pt>
+                <c:pt idx="2">
+                  <c:v>0.405835</c:v>
+                </c:pt>
+                <c:pt idx="3">
+                  <c:v>0.34046300000000002</c:v>
+                </c:pt>
+                <c:pt idx="4">
+                  <c:v>0.293128</c:v>
+                </c:pt>
+              </c:numCache>
+            </c:numRef>
+          </c:yVal>
+          <c:smooth val="0"/>
+        </c:ser>
+        <c:dLbls>
+          <c:showLegendKey val="0"/>
+          <c:showVal val="0"/>
+          <c:showCatName val="0"/>
+          <c:showSerName val="0"/>
+          <c:showPercent val="0"/>
+          <c:showBubbleSize val="0"/>
+        </c:dLbls>
+        <c:axId val="376557368"/>
+        <c:axId val="376558544"/>
+      </c:scatterChart>
+      <c:valAx>
+        <c:axId val="376557368"/>
+        <c:scaling>
+          <c:orientation val="minMax"/>
+        </c:scaling>
+        <c:delete val="0"/>
+        <c:axPos val="b"/>
+        <c:majorGridlines>
+          <c:spPr>
+            <a:ln w="9525" cap="flat" cmpd="sng" algn="ctr">
+              <a:solidFill>
+                <a:schemeClr val="tx1">
+                  <a:lumMod val="15000"/>
+                  <a:lumOff val="85000"/>
+                </a:schemeClr>
+              </a:solidFill>
+              <a:round/>
+            </a:ln>
+            <a:effectLst/>
+          </c:spPr>
+        </c:majorGridlines>
+        <c:title>
+          <c:tx>
+            <c:rich>
+              <a:bodyPr rot="0" spcFirstLastPara="1" vertOverflow="ellipsis" vert="horz" wrap="square" anchor="ctr" anchorCtr="1"/>
+              <a:lstStyle/>
+              <a:p>
+                <a:pPr>
+                  <a:defRPr sz="1000" b="0" i="0" u="none" strike="noStrike" kern="1200" baseline="0">
+                    <a:solidFill>
+                      <a:schemeClr val="tx1">
+                        <a:lumMod val="65000"/>
+                        <a:lumOff val="35000"/>
+                      </a:schemeClr>
+                    </a:solidFill>
+                    <a:latin typeface="+mn-lt"/>
+                    <a:ea typeface="+mn-ea"/>
+                    <a:cs typeface="+mn-cs"/>
+                  </a:defRPr>
+                </a:pPr>
+                <a:r>
+                  <a:rPr lang="en-US"/>
+                  <a:t>Baudrate</a:t>
+                </a:r>
+              </a:p>
+            </c:rich>
+          </c:tx>
+          <c:overlay val="0"/>
+          <c:spPr>
+            <a:noFill/>
+            <a:ln>
+              <a:noFill/>
+            </a:ln>
+            <a:effectLst/>
+          </c:spPr>
+          <c:txPr>
+            <a:bodyPr rot="0" spcFirstLastPara="1" vertOverflow="ellipsis" vert="horz" wrap="square" anchor="ctr" anchorCtr="1"/>
+            <a:lstStyle/>
+            <a:p>
+              <a:pPr>
+                <a:defRPr sz="1000" b="0" i="0" u="none" strike="noStrike" kern="1200" baseline="0">
+                  <a:solidFill>
+                    <a:schemeClr val="tx1">
+                      <a:lumMod val="65000"/>
+                      <a:lumOff val="35000"/>
+                    </a:schemeClr>
+                  </a:solidFill>
+                  <a:latin typeface="+mn-lt"/>
+                  <a:ea typeface="+mn-ea"/>
+                  <a:cs typeface="+mn-cs"/>
+                </a:defRPr>
+              </a:pPr>
+              <a:endParaRPr lang="en-US"/>
+            </a:p>
+          </c:txPr>
+        </c:title>
+        <c:majorTickMark val="none"/>
+        <c:minorTickMark val="none"/>
+        <c:tickLblPos val="nextTo"/>
+        <c:spPr>
+          <a:noFill/>
+          <a:ln w="9525" cap="flat" cmpd="sng" algn="ctr">
+            <a:solidFill>
+              <a:schemeClr val="tx1">
+                <a:lumMod val="25000"/>
+                <a:lumOff val="75000"/>
+              </a:schemeClr>
+            </a:solidFill>
+            <a:round/>
+          </a:ln>
+          <a:effectLst/>
+        </c:spPr>
+        <c:txPr>
+          <a:bodyPr rot="-60000000" spcFirstLastPara="1" vertOverflow="ellipsis" vert="horz" wrap="square" anchor="ctr" anchorCtr="1"/>
+          <a:lstStyle/>
+          <a:p>
+            <a:pPr>
+              <a:defRPr sz="900" b="0" i="0" u="none" strike="noStrike" kern="1200" baseline="0">
+                <a:solidFill>
+                  <a:schemeClr val="tx1">
+                    <a:lumMod val="65000"/>
+                    <a:lumOff val="35000"/>
+                  </a:schemeClr>
+                </a:solidFill>
+                <a:latin typeface="+mn-lt"/>
+                <a:ea typeface="+mn-ea"/>
+                <a:cs typeface="+mn-cs"/>
+              </a:defRPr>
+            </a:pPr>
+            <a:endParaRPr lang="en-US"/>
+          </a:p>
+        </c:txPr>
+        <c:crossAx val="376558544"/>
+        <c:crosses val="autoZero"/>
+        <c:crossBetween val="midCat"/>
+      </c:valAx>
+      <c:valAx>
+        <c:axId val="376558544"/>
+        <c:scaling>
+          <c:orientation val="minMax"/>
+        </c:scaling>
+        <c:delete val="0"/>
+        <c:axPos val="l"/>
+        <c:majorGridlines>
+          <c:spPr>
+            <a:ln w="9525" cap="flat" cmpd="sng" algn="ctr">
+              <a:solidFill>
+                <a:schemeClr val="tx1">
+                  <a:lumMod val="15000"/>
+                  <a:lumOff val="85000"/>
+                </a:schemeClr>
+              </a:solidFill>
+              <a:round/>
+            </a:ln>
+            <a:effectLst/>
+          </c:spPr>
+        </c:majorGridlines>
+        <c:title>
+          <c:tx>
+            <c:rich>
+              <a:bodyPr rot="-5400000" spcFirstLastPara="1" vertOverflow="ellipsis" vert="horz" wrap="square" anchor="ctr" anchorCtr="1"/>
+              <a:lstStyle/>
+              <a:p>
+                <a:pPr>
+                  <a:defRPr sz="1000" b="0" i="0" u="none" strike="noStrike" kern="1200" baseline="0">
+                    <a:solidFill>
+                      <a:schemeClr val="tx1">
+                        <a:lumMod val="65000"/>
+                        <a:lumOff val="35000"/>
+                      </a:schemeClr>
+                    </a:solidFill>
+                    <a:latin typeface="+mn-lt"/>
+                    <a:ea typeface="+mn-ea"/>
+                    <a:cs typeface="+mn-cs"/>
+                  </a:defRPr>
+                </a:pPr>
+                <a:r>
+                  <a:rPr lang="en-US"/>
+                  <a:t>Eficiência</a:t>
+                </a:r>
+              </a:p>
+            </c:rich>
+          </c:tx>
+          <c:overlay val="0"/>
+          <c:spPr>
+            <a:noFill/>
+            <a:ln>
+              <a:noFill/>
+            </a:ln>
+            <a:effectLst/>
+          </c:spPr>
+          <c:txPr>
+            <a:bodyPr rot="-5400000" spcFirstLastPara="1" vertOverflow="ellipsis" vert="horz" wrap="square" anchor="ctr" anchorCtr="1"/>
+            <a:lstStyle/>
+            <a:p>
+              <a:pPr>
+                <a:defRPr sz="1000" b="0" i="0" u="none" strike="noStrike" kern="1200" baseline="0">
+                  <a:solidFill>
+                    <a:schemeClr val="tx1">
+                      <a:lumMod val="65000"/>
+                      <a:lumOff val="35000"/>
+                    </a:schemeClr>
+                  </a:solidFill>
+                  <a:latin typeface="+mn-lt"/>
+                  <a:ea typeface="+mn-ea"/>
+                  <a:cs typeface="+mn-cs"/>
+                </a:defRPr>
+              </a:pPr>
+              <a:endParaRPr lang="en-US"/>
+            </a:p>
+          </c:txPr>
+        </c:title>
+        <c:numFmt formatCode="General" sourceLinked="1"/>
+        <c:majorTickMark val="none"/>
+        <c:minorTickMark val="none"/>
+        <c:tickLblPos val="nextTo"/>
+        <c:spPr>
+          <a:noFill/>
+          <a:ln w="9525" cap="flat" cmpd="sng" algn="ctr">
+            <a:solidFill>
+              <a:schemeClr val="tx1">
+                <a:lumMod val="25000"/>
+                <a:lumOff val="75000"/>
+              </a:schemeClr>
+            </a:solidFill>
+            <a:round/>
+          </a:ln>
+          <a:effectLst/>
+        </c:spPr>
+        <c:txPr>
+          <a:bodyPr rot="-60000000" spcFirstLastPara="1" vertOverflow="ellipsis" vert="horz" wrap="square" anchor="ctr" anchorCtr="1"/>
+          <a:lstStyle/>
+          <a:p>
+            <a:pPr>
+              <a:defRPr sz="900" b="0" i="0" u="none" strike="noStrike" kern="1200" baseline="0">
+                <a:solidFill>
+                  <a:schemeClr val="tx1">
+                    <a:lumMod val="65000"/>
+                    <a:lumOff val="35000"/>
+                  </a:schemeClr>
+                </a:solidFill>
+                <a:latin typeface="+mn-lt"/>
+                <a:ea typeface="+mn-ea"/>
+                <a:cs typeface="+mn-cs"/>
+              </a:defRPr>
+            </a:pPr>
+            <a:endParaRPr lang="en-US"/>
+          </a:p>
+        </c:txPr>
+        <c:crossAx val="376557368"/>
+        <c:crosses val="autoZero"/>
+        <c:crossBetween val="midCat"/>
+      </c:valAx>
+      <c:spPr>
+        <a:noFill/>
+        <a:ln>
+          <a:noFill/>
+        </a:ln>
+        <a:effectLst/>
+      </c:spPr>
+    </c:plotArea>
+    <c:plotVisOnly val="1"/>
+    <c:dispBlanksAs val="gap"/>
+    <c:showDLblsOverMax val="0"/>
+  </c:chart>
+  <c:spPr>
+    <a:solidFill>
+      <a:schemeClr val="bg1"/>
+    </a:solidFill>
+    <a:ln w="9525" cap="flat" cmpd="sng" algn="ctr">
+      <a:solidFill>
+        <a:schemeClr val="tx1">
+          <a:lumMod val="15000"/>
+          <a:lumOff val="85000"/>
+        </a:schemeClr>
+      </a:solidFill>
+      <a:round/>
+    </a:ln>
+    <a:effectLst/>
+  </c:spPr>
+  <c:txPr>
+    <a:bodyPr/>
+    <a:lstStyle/>
+    <a:p>
+      <a:pPr>
+        <a:defRPr/>
+      </a:pPr>
+      <a:endParaRPr lang="en-US"/>
+    </a:p>
+  </c:txPr>
+  <c:externalData r:id="rId3">
+    <c:autoUpdate val="0"/>
+  </c:externalData>
+</c:chartSpace>
+</file>
+
+<file path=word/charts/colors1.xml><?xml version="1.0" encoding="utf-8"?>
+<cs:colorStyle xmlns:cs="http://schemas.microsoft.com/office/drawing/2012/chartStyle" xmlns:a="http://schemas.openxmlformats.org/drawingml/2006/main" meth="cycle" id="10">
+  <a:schemeClr val="accent1"/>
+  <a:schemeClr val="accent2"/>
+  <a:schemeClr val="accent3"/>
+  <a:schemeClr val="accent4"/>
+  <a:schemeClr val="accent5"/>
+  <a:schemeClr val="accent6"/>
+  <cs:variation/>
+  <cs:variation>
+    <a:lumMod val="60000"/>
+  </cs:variation>
+  <cs:variation>
+    <a:lumMod val="80000"/>
+    <a:lumOff val="20000"/>
+  </cs:variation>
+  <cs:variation>
+    <a:lumMod val="80000"/>
+  </cs:variation>
+  <cs:variation>
+    <a:lumMod val="60000"/>
+    <a:lumOff val="40000"/>
+  </cs:variation>
+  <cs:variation>
+    <a:lumMod val="50000"/>
+  </cs:variation>
+  <cs:variation>
+    <a:lumMod val="70000"/>
+    <a:lumOff val="30000"/>
+  </cs:variation>
+  <cs:variation>
+    <a:lumMod val="70000"/>
+  </cs:variation>
+  <cs:variation>
+    <a:lumMod val="50000"/>
+    <a:lumOff val="50000"/>
+  </cs:variation>
+</cs:colorStyle>
+</file>
+
+<file path=word/charts/colors2.xml><?xml version="1.0" encoding="utf-8"?>
+<cs:colorStyle xmlns:cs="http://schemas.microsoft.com/office/drawing/2012/chartStyle" xmlns:a="http://schemas.openxmlformats.org/drawingml/2006/main" meth="cycle" id="10">
+  <a:schemeClr val="accent1"/>
+  <a:schemeClr val="accent2"/>
+  <a:schemeClr val="accent3"/>
+  <a:schemeClr val="accent4"/>
+  <a:schemeClr val="accent5"/>
+  <a:schemeClr val="accent6"/>
+  <cs:variation/>
+  <cs:variation>
+    <a:lumMod val="60000"/>
+  </cs:variation>
+  <cs:variation>
+    <a:lumMod val="80000"/>
+    <a:lumOff val="20000"/>
+  </cs:variation>
+  <cs:variation>
+    <a:lumMod val="80000"/>
+  </cs:variation>
+  <cs:variation>
+    <a:lumMod val="60000"/>
+    <a:lumOff val="40000"/>
+  </cs:variation>
+  <cs:variation>
+    <a:lumMod val="50000"/>
+  </cs:variation>
+  <cs:variation>
+    <a:lumMod val="70000"/>
+    <a:lumOff val="30000"/>
+  </cs:variation>
+  <cs:variation>
+    <a:lumMod val="70000"/>
+  </cs:variation>
+  <cs:variation>
+    <a:lumMod val="50000"/>
+    <a:lumOff val="50000"/>
+  </cs:variation>
+</cs:colorStyle>
+</file>
+
+<file path=word/charts/colors3.xml><?xml version="1.0" encoding="utf-8"?>
+<cs:colorStyle xmlns:cs="http://schemas.microsoft.com/office/drawing/2012/chartStyle" xmlns:a="http://schemas.openxmlformats.org/drawingml/2006/main" meth="cycle" id="10">
+  <a:schemeClr val="accent1"/>
+  <a:schemeClr val="accent2"/>
+  <a:schemeClr val="accent3"/>
+  <a:schemeClr val="accent4"/>
+  <a:schemeClr val="accent5"/>
+  <a:schemeClr val="accent6"/>
+  <cs:variation/>
+  <cs:variation>
+    <a:lumMod val="60000"/>
+  </cs:variation>
+  <cs:variation>
+    <a:lumMod val="80000"/>
+    <a:lumOff val="20000"/>
+  </cs:variation>
+  <cs:variation>
+    <a:lumMod val="80000"/>
+  </cs:variation>
+  <cs:variation>
+    <a:lumMod val="60000"/>
+    <a:lumOff val="40000"/>
+  </cs:variation>
+  <cs:variation>
+    <a:lumMod val="50000"/>
+  </cs:variation>
+  <cs:variation>
+    <a:lumMod val="70000"/>
+    <a:lumOff val="30000"/>
+  </cs:variation>
+  <cs:variation>
+    <a:lumMod val="70000"/>
+  </cs:variation>
+  <cs:variation>
+    <a:lumMod val="50000"/>
+    <a:lumOff val="50000"/>
+  </cs:variation>
+</cs:colorStyle>
+</file>
+
+<file path=word/charts/style1.xml><?xml version="1.0" encoding="utf-8"?>
+<cs:chartStyle xmlns:cs="http://schemas.microsoft.com/office/drawing/2012/chartStyle" xmlns:a="http://schemas.openxmlformats.org/drawingml/2006/main" id="240">
+  <cs:axisTitle>
+    <cs:lnRef idx="0"/>
+    <cs:fillRef idx="0"/>
+    <cs:effectRef idx="0"/>
+    <cs:fontRef idx="minor">
+      <a:schemeClr val="tx1">
+        <a:lumMod val="65000"/>
+        <a:lumOff val="35000"/>
+      </a:schemeClr>
+    </cs:fontRef>
+    <cs:defRPr sz="1000" kern="1200"/>
+  </cs:axisTitle>
+  <cs:categoryAxis>
+    <cs:lnRef idx="0"/>
+    <cs:fillRef idx="0"/>
+    <cs:effectRef idx="0"/>
+    <cs:fontRef idx="minor">
+      <a:schemeClr val="tx1">
+        <a:lumMod val="65000"/>
+        <a:lumOff val="35000"/>
+      </a:schemeClr>
+    </cs:fontRef>
+    <cs:spPr>
+      <a:ln w="9525" cap="flat" cmpd="sng" algn="ctr">
+        <a:solidFill>
+          <a:schemeClr val="tx1">
+            <a:lumMod val="25000"/>
+            <a:lumOff val="75000"/>
+          </a:schemeClr>
+        </a:solidFill>
+        <a:round/>
+      </a:ln>
+    </cs:spPr>
+    <cs:defRPr sz="900" kern="1200"/>
+  </cs:categoryAxis>
+  <cs:chartArea mods="allowNoFillOverride allowNoLineOverride">
+    <cs:lnRef idx="0"/>
+    <cs:fillRef idx="0"/>
+    <cs:effectRef idx="0"/>
+    <cs:fontRef idx="minor">
+      <a:schemeClr val="tx1"/>
+    </cs:fontRef>
+    <cs:spPr>
+      <a:solidFill>
+        <a:schemeClr val="bg1"/>
+      </a:solidFill>
+      <a:ln w="9525" cap="flat" cmpd="sng" algn="ctr">
+        <a:solidFill>
+          <a:schemeClr val="tx1">
+            <a:lumMod val="15000"/>
+            <a:lumOff val="85000"/>
+          </a:schemeClr>
+        </a:solidFill>
+        <a:round/>
+      </a:ln>
+    </cs:spPr>
+    <cs:defRPr sz="1000" kern="1200"/>
+  </cs:chartArea>
+  <cs:dataLabel>
+    <cs:lnRef idx="0"/>
+    <cs:fillRef idx="0"/>
+    <cs:effectRef idx="0"/>
+    <cs:fontRef idx="minor">
+      <a:schemeClr val="tx1">
+        <a:lumMod val="75000"/>
+        <a:lumOff val="25000"/>
+      </a:schemeClr>
+    </cs:fontRef>
+    <cs:defRPr sz="900" kern="1200"/>
+  </cs:dataLabel>
+  <cs:dataLabelCallout>
+    <cs:lnRef idx="0"/>
+    <cs:fillRef idx="0"/>
+    <cs:effectRef idx="0"/>
+    <cs:fontRef idx="minor">
+      <a:schemeClr val="dk1">
+        <a:lumMod val="65000"/>
+        <a:lumOff val="35000"/>
+      </a:schemeClr>
+    </cs:fontRef>
+    <cs:spPr>
+      <a:solidFill>
+        <a:schemeClr val="lt1"/>
+      </a:solidFill>
+      <a:ln>
+        <a:solidFill>
+          <a:schemeClr val="dk1">
+            <a:lumMod val="25000"/>
+            <a:lumOff val="75000"/>
+          </a:schemeClr>
+        </a:solidFill>
+      </a:ln>
+    </cs:spPr>
+    <cs:defRPr sz="900" kern="1200"/>
+    <cs:bodyPr rot="0" spcFirstLastPara="1" vertOverflow="clip" horzOverflow="clip" vert="horz" wrap="square" lIns="36576" tIns="18288" rIns="36576" bIns="18288" anchor="ctr" anchorCtr="1">
+      <a:spAutoFit/>
+    </cs:bodyPr>
+  </cs:dataLabelCallout>
+  <cs:dataPoint>
+    <cs:lnRef idx="0"/>
+    <cs:fillRef idx="1">
+      <cs:styleClr val="auto"/>
+    </cs:fillRef>
+    <cs:effectRef idx="0"/>
+    <cs:fontRef idx="minor">
+      <a:schemeClr val="tx1"/>
+    </cs:fontRef>
+  </cs:dataPoint>
+  <cs:dataPoint3D>
+    <cs:lnRef idx="0"/>
+    <cs:fillRef idx="1">
+      <cs:styleClr val="auto"/>
+    </cs:fillRef>
+    <cs:effectRef idx="0"/>
+    <cs:fontRef idx="minor">
+      <a:schemeClr val="tx1"/>
+    </cs:fontRef>
+  </cs:dataPoint3D>
+  <cs:dataPointLine>
+    <cs:lnRef idx="0">
+      <cs:styleClr val="auto"/>
+    </cs:lnRef>
+    <cs:fillRef idx="1"/>
+    <cs:effectRef idx="0"/>
+    <cs:fontRef idx="minor">
+      <a:schemeClr val="tx1"/>
+    </cs:fontRef>
+    <cs:spPr>
+      <a:ln w="19050" cap="rnd">
+        <a:solidFill>
+          <a:schemeClr val="phClr"/>
+        </a:solidFill>
+        <a:round/>
+      </a:ln>
+    </cs:spPr>
+  </cs:dataPointLine>
+  <cs:dataPointMarker>
+    <cs:lnRef idx="0">
+      <cs:styleClr val="auto"/>
+    </cs:lnRef>
+    <cs:fillRef idx="1">
+      <cs:styleClr val="auto"/>
+    </cs:fillRef>
+    <cs:effectRef idx="0"/>
+    <cs:fontRef idx="minor">
+      <a:schemeClr val="tx1"/>
+    </cs:fontRef>
+    <cs:spPr>
+      <a:ln w="9525">
+        <a:solidFill>
+          <a:schemeClr val="phClr"/>
+        </a:solidFill>
+      </a:ln>
+    </cs:spPr>
+  </cs:dataPointMarker>
+  <cs:dataPointMarkerLayout symbol="circle" size="5"/>
+  <cs:dataPointWireframe>
+    <cs:lnRef idx="0">
+      <cs:styleClr val="auto"/>
+    </cs:lnRef>
+    <cs:fillRef idx="0"/>
+    <cs:effectRef idx="0"/>
+    <cs:fontRef idx="minor">
+      <a:schemeClr val="dk1"/>
+    </cs:fontRef>
+    <cs:spPr>
+      <a:ln w="9525" cap="rnd">
+        <a:solidFill>
+          <a:schemeClr val="phClr"/>
+        </a:solidFill>
+        <a:round/>
+      </a:ln>
+    </cs:spPr>
+  </cs:dataPointWireframe>
+  <cs:dataTable>
+    <cs:lnRef idx="0"/>
+    <cs:fillRef idx="0"/>
+    <cs:effectRef idx="0"/>
+    <cs:fontRef idx="minor">
+      <a:schemeClr val="tx1">
+        <a:lumMod val="65000"/>
+        <a:lumOff val="35000"/>
+      </a:schemeClr>
+    </cs:fontRef>
+    <cs:spPr>
+      <a:noFill/>
+      <a:ln w="9525" cap="flat" cmpd="sng" algn="ctr">
+        <a:solidFill>
+          <a:schemeClr val="tx1">
+            <a:lumMod val="15000"/>
+            <a:lumOff val="85000"/>
+          </a:schemeClr>
+        </a:solidFill>
+        <a:round/>
+      </a:ln>
+    </cs:spPr>
+    <cs:defRPr sz="900" kern="1200"/>
+  </cs:dataTable>
+  <cs:downBar>
+    <cs:lnRef idx="0"/>
+    <cs:fillRef idx="0"/>
+    <cs:effectRef idx="0"/>
+    <cs:fontRef idx="minor">
+      <a:schemeClr val="tx1"/>
+    </cs:fontRef>
+    <cs:spPr>
+      <a:solidFill>
+        <a:schemeClr val="dk1">
+          <a:lumMod val="75000"/>
+          <a:lumOff val="25000"/>
+        </a:schemeClr>
+      </a:solidFill>
+      <a:ln w="9525" cap="flat" cmpd="sng" algn="ctr">
+        <a:solidFill>
+          <a:schemeClr val="tx1">
+            <a:lumMod val="65000"/>
+            <a:lumOff val="35000"/>
+          </a:schemeClr>
+        </a:solidFill>
+        <a:round/>
+      </a:ln>
+    </cs:spPr>
+  </cs:downBar>
+  <cs:dropLine>
+    <cs:lnRef idx="0"/>
+    <cs:fillRef idx="0"/>
+    <cs:effectRef idx="0"/>
+    <cs:fontRef idx="minor">
+      <a:schemeClr val="tx1"/>
+    </cs:fontRef>
+    <cs:spPr>
+      <a:ln w="9525" cap="flat" cmpd="sng" algn="ctr">
+        <a:solidFill>
+          <a:schemeClr val="tx1">
+            <a:lumMod val="35000"/>
+            <a:lumOff val="65000"/>
+          </a:schemeClr>
+        </a:solidFill>
+        <a:round/>
+      </a:ln>
+    </cs:spPr>
+  </cs:dropLine>
+  <cs:errorBar>
+    <cs:lnRef idx="0"/>
+    <cs:fillRef idx="0"/>
+    <cs:effectRef idx="0"/>
+    <cs:fontRef idx="minor">
+      <a:schemeClr val="tx1"/>
+    </cs:fontRef>
+    <cs:spPr>
+      <a:ln w="9525" cap="flat" cmpd="sng" algn="ctr">
+        <a:solidFill>
+          <a:schemeClr val="tx1">
+            <a:lumMod val="65000"/>
+            <a:lumOff val="35000"/>
+          </a:schemeClr>
+        </a:solidFill>
+        <a:round/>
+      </a:ln>
+    </cs:spPr>
+  </cs:errorBar>
+  <cs:floor>
+    <cs:lnRef idx="0"/>
+    <cs:fillRef idx="0"/>
+    <cs:effectRef idx="0"/>
+    <cs:fontRef idx="minor">
+      <a:schemeClr val="tx1"/>
+    </cs:fontRef>
+    <cs:spPr>
+      <a:noFill/>
+      <a:ln>
+        <a:noFill/>
+      </a:ln>
+    </cs:spPr>
+  </cs:floor>
+  <cs:gridlineMajor>
+    <cs:lnRef idx="0"/>
+    <cs:fillRef idx="0"/>
+    <cs:effectRef idx="0"/>
+    <cs:fontRef idx="minor">
+      <a:schemeClr val="tx1"/>
+    </cs:fontRef>
+    <cs:spPr>
+      <a:ln w="9525" cap="flat" cmpd="sng" algn="ctr">
+        <a:solidFill>
+          <a:schemeClr val="tx1">
+            <a:lumMod val="15000"/>
+            <a:lumOff val="85000"/>
+          </a:schemeClr>
+        </a:solidFill>
+        <a:round/>
+      </a:ln>
+    </cs:spPr>
+  </cs:gridlineMajor>
+  <cs:gridlineMinor>
+    <cs:lnRef idx="0"/>
+    <cs:fillRef idx="0"/>
+    <cs:effectRef idx="0"/>
+    <cs:fontRef idx="minor">
+      <a:schemeClr val="tx1"/>
+    </cs:fontRef>
+    <cs:spPr>
+      <a:ln w="9525" cap="flat" cmpd="sng" algn="ctr">
+        <a:solidFill>
+          <a:schemeClr val="tx1">
+            <a:lumMod val="5000"/>
+            <a:lumOff val="95000"/>
+          </a:schemeClr>
+        </a:solidFill>
+        <a:round/>
+      </a:ln>
+    </cs:spPr>
+  </cs:gridlineMinor>
+  <cs:hiLoLine>
+    <cs:lnRef idx="0"/>
+    <cs:fillRef idx="0"/>
+    <cs:effectRef idx="0"/>
+    <cs:fontRef idx="minor">
+      <a:schemeClr val="tx1"/>
+    </cs:fontRef>
+    <cs:spPr>
+      <a:ln w="9525" cap="flat" cmpd="sng" algn="ctr">
+        <a:solidFill>
+          <a:schemeClr val="tx1">
+            <a:lumMod val="50000"/>
+            <a:lumOff val="50000"/>
+          </a:schemeClr>
+        </a:solidFill>
+        <a:round/>
+      </a:ln>
+    </cs:spPr>
+  </cs:hiLoLine>
+  <cs:leaderLine>
+    <cs:lnRef idx="0"/>
+    <cs:fillRef idx="0"/>
+    <cs:effectRef idx="0"/>
+    <cs:fontRef idx="minor">
+      <a:schemeClr val="tx1"/>
+    </cs:fontRef>
+    <cs:spPr>
+      <a:ln w="9525" cap="flat" cmpd="sng" algn="ctr">
+        <a:solidFill>
+          <a:schemeClr val="tx1">
+            <a:lumMod val="35000"/>
+            <a:lumOff val="65000"/>
+          </a:schemeClr>
+        </a:solidFill>
+        <a:round/>
+      </a:ln>
+    </cs:spPr>
+  </cs:leaderLine>
+  <cs:legend>
+    <cs:lnRef idx="0"/>
+    <cs:fillRef idx="0"/>
+    <cs:effectRef idx="0"/>
+    <cs:fontRef idx="minor">
+      <a:schemeClr val="tx1">
+        <a:lumMod val="65000"/>
+        <a:lumOff val="35000"/>
+      </a:schemeClr>
+    </cs:fontRef>
+    <cs:defRPr sz="900" kern="1200"/>
+  </cs:legend>
+  <cs:plotArea mods="allowNoFillOverride allowNoLineOverride">
+    <cs:lnRef idx="0"/>
+    <cs:fillRef idx="0"/>
+    <cs:effectRef idx="0"/>
+    <cs:fontRef idx="minor">
+      <a:schemeClr val="tx1"/>
+    </cs:fontRef>
+  </cs:plotArea>
+  <cs:plotArea3D mods="allowNoFillOverride allowNoLineOverride">
+    <cs:lnRef idx="0"/>
+    <cs:fillRef idx="0"/>
+    <cs:effectRef idx="0"/>
+    <cs:fontRef idx="minor">
+      <a:schemeClr val="tx1"/>
+    </cs:fontRef>
+  </cs:plotArea3D>
+  <cs:seriesAxis>
+    <cs:lnRef idx="0"/>
+    <cs:fillRef idx="0"/>
+    <cs:effectRef idx="0"/>
+    <cs:fontRef idx="minor">
+      <a:schemeClr val="tx1">
+        <a:lumMod val="65000"/>
+        <a:lumOff val="35000"/>
+      </a:schemeClr>
+    </cs:fontRef>
+    <cs:defRPr sz="900" kern="1200"/>
+  </cs:seriesAxis>
+  <cs:seriesLine>
+    <cs:lnRef idx="0"/>
+    <cs:fillRef idx="0"/>
+    <cs:effectRef idx="0"/>
+    <cs:fontRef idx="minor">
+      <a:schemeClr val="tx1"/>
+    </cs:fontRef>
+    <cs:spPr>
+      <a:ln w="9525" cap="flat" cmpd="sng" algn="ctr">
+        <a:solidFill>
+          <a:schemeClr val="tx1">
+            <a:lumMod val="35000"/>
+            <a:lumOff val="65000"/>
+          </a:schemeClr>
+        </a:solidFill>
+        <a:round/>
+      </a:ln>
+    </cs:spPr>
+  </cs:seriesLine>
+  <cs:title>
+    <cs:lnRef idx="0"/>
+    <cs:fillRef idx="0"/>
+    <cs:effectRef idx="0"/>
+    <cs:fontRef idx="minor">
+      <a:schemeClr val="tx1">
+        <a:lumMod val="65000"/>
+        <a:lumOff val="35000"/>
+      </a:schemeClr>
+    </cs:fontRef>
+    <cs:defRPr sz="1400" b="0" kern="1200" spc="0" baseline="0"/>
+  </cs:title>
+  <cs:trendline>
+    <cs:lnRef idx="0">
+      <cs:styleClr val="auto"/>
+    </cs:lnRef>
+    <cs:fillRef idx="0"/>
+    <cs:effectRef idx="0"/>
+    <cs:fontRef idx="minor">
+      <a:schemeClr val="tx1"/>
+    </cs:fontRef>
+    <cs:spPr>
+      <a:ln w="19050" cap="rnd">
+        <a:solidFill>
+          <a:schemeClr val="phClr"/>
+        </a:solidFill>
+        <a:prstDash val="sysDot"/>
+      </a:ln>
+    </cs:spPr>
+  </cs:trendline>
+  <cs:trendlineLabel>
+    <cs:lnRef idx="0"/>
+    <cs:fillRef idx="0"/>
+    <cs:effectRef idx="0"/>
+    <cs:fontRef idx="minor">
+      <a:schemeClr val="tx1">
+        <a:lumMod val="65000"/>
+        <a:lumOff val="35000"/>
+      </a:schemeClr>
+    </cs:fontRef>
+    <cs:defRPr sz="900" kern="1200"/>
+  </cs:trendlineLabel>
+  <cs:upBar>
+    <cs:lnRef idx="0"/>
+    <cs:fillRef idx="0"/>
+    <cs:effectRef idx="0"/>
+    <cs:fontRef idx="minor">
+      <a:schemeClr val="tx1"/>
+    </cs:fontRef>
+    <cs:spPr>
+      <a:solidFill>
+        <a:schemeClr val="lt1"/>
+      </a:solidFill>
+      <a:ln w="9525" cap="flat" cmpd="sng" algn="ctr">
+        <a:solidFill>
+          <a:schemeClr val="tx1">
+            <a:lumMod val="65000"/>
+            <a:lumOff val="35000"/>
+          </a:schemeClr>
+        </a:solidFill>
+        <a:round/>
+      </a:ln>
+    </cs:spPr>
+  </cs:upBar>
+  <cs:valueAxis>
+    <cs:lnRef idx="0"/>
+    <cs:fillRef idx="0"/>
+    <cs:effectRef idx="0"/>
+    <cs:fontRef idx="minor">
+      <a:schemeClr val="tx1">
+        <a:lumMod val="65000"/>
+        <a:lumOff val="35000"/>
+      </a:schemeClr>
+    </cs:fontRef>
+    <cs:spPr>
+      <a:ln w="9525" cap="flat" cmpd="sng" algn="ctr">
+        <a:solidFill>
+          <a:schemeClr val="tx1">
+            <a:lumMod val="25000"/>
+            <a:lumOff val="75000"/>
+          </a:schemeClr>
+        </a:solidFill>
+        <a:round/>
+      </a:ln>
+    </cs:spPr>
+    <cs:defRPr sz="900" kern="1200"/>
+  </cs:valueAxis>
+  <cs:wall>
+    <cs:lnRef idx="0"/>
+    <cs:fillRef idx="0"/>
+    <cs:effectRef idx="0"/>
+    <cs:fontRef idx="minor">
+      <a:schemeClr val="tx1"/>
+    </cs:fontRef>
+    <cs:spPr>
+      <a:noFill/>
+      <a:ln>
+        <a:noFill/>
+      </a:ln>
+    </cs:spPr>
+  </cs:wall>
+</cs:chartStyle>
+</file>
+
+<file path=word/charts/style2.xml><?xml version="1.0" encoding="utf-8"?>
+<cs:chartStyle xmlns:cs="http://schemas.microsoft.com/office/drawing/2012/chartStyle" xmlns:a="http://schemas.openxmlformats.org/drawingml/2006/main" id="240">
+  <cs:axisTitle>
+    <cs:lnRef idx="0"/>
+    <cs:fillRef idx="0"/>
+    <cs:effectRef idx="0"/>
+    <cs:fontRef idx="minor">
+      <a:schemeClr val="tx1">
+        <a:lumMod val="65000"/>
+        <a:lumOff val="35000"/>
+      </a:schemeClr>
+    </cs:fontRef>
+    <cs:defRPr sz="1000" kern="1200"/>
+  </cs:axisTitle>
+  <cs:categoryAxis>
+    <cs:lnRef idx="0"/>
+    <cs:fillRef idx="0"/>
+    <cs:effectRef idx="0"/>
+    <cs:fontRef idx="minor">
+      <a:schemeClr val="tx1">
+        <a:lumMod val="65000"/>
+        <a:lumOff val="35000"/>
+      </a:schemeClr>
+    </cs:fontRef>
+    <cs:spPr>
+      <a:ln w="9525" cap="flat" cmpd="sng" algn="ctr">
+        <a:solidFill>
+          <a:schemeClr val="tx1">
+            <a:lumMod val="25000"/>
+            <a:lumOff val="75000"/>
+          </a:schemeClr>
+        </a:solidFill>
+        <a:round/>
+      </a:ln>
+    </cs:spPr>
+    <cs:defRPr sz="900" kern="1200"/>
+  </cs:categoryAxis>
+  <cs:chartArea mods="allowNoFillOverride allowNoLineOverride">
+    <cs:lnRef idx="0"/>
+    <cs:fillRef idx="0"/>
+    <cs:effectRef idx="0"/>
+    <cs:fontRef idx="minor">
+      <a:schemeClr val="tx1"/>
+    </cs:fontRef>
+    <cs:spPr>
+      <a:solidFill>
+        <a:schemeClr val="bg1"/>
+      </a:solidFill>
+      <a:ln w="9525" cap="flat" cmpd="sng" algn="ctr">
+        <a:solidFill>
+          <a:schemeClr val="tx1">
+            <a:lumMod val="15000"/>
+            <a:lumOff val="85000"/>
+          </a:schemeClr>
+        </a:solidFill>
+        <a:round/>
+      </a:ln>
+    </cs:spPr>
+    <cs:defRPr sz="1000" kern="1200"/>
+  </cs:chartArea>
+  <cs:dataLabel>
+    <cs:lnRef idx="0"/>
+    <cs:fillRef idx="0"/>
+    <cs:effectRef idx="0"/>
+    <cs:fontRef idx="minor">
+      <a:schemeClr val="tx1">
+        <a:lumMod val="75000"/>
+        <a:lumOff val="25000"/>
+      </a:schemeClr>
+    </cs:fontRef>
+    <cs:defRPr sz="900" kern="1200"/>
+  </cs:dataLabel>
+  <cs:dataLabelCallout>
+    <cs:lnRef idx="0"/>
+    <cs:fillRef idx="0"/>
+    <cs:effectRef idx="0"/>
+    <cs:fontRef idx="minor">
+      <a:schemeClr val="dk1">
+        <a:lumMod val="65000"/>
+        <a:lumOff val="35000"/>
+      </a:schemeClr>
+    </cs:fontRef>
+    <cs:spPr>
+      <a:solidFill>
+        <a:schemeClr val="lt1"/>
+      </a:solidFill>
+      <a:ln>
+        <a:solidFill>
+          <a:schemeClr val="dk1">
+            <a:lumMod val="25000"/>
+            <a:lumOff val="75000"/>
+          </a:schemeClr>
+        </a:solidFill>
+      </a:ln>
+    </cs:spPr>
+    <cs:defRPr sz="900" kern="1200"/>
+    <cs:bodyPr rot="0" spcFirstLastPara="1" vertOverflow="clip" horzOverflow="clip" vert="horz" wrap="square" lIns="36576" tIns="18288" rIns="36576" bIns="18288" anchor="ctr" anchorCtr="1">
+      <a:spAutoFit/>
+    </cs:bodyPr>
+  </cs:dataLabelCallout>
+  <cs:dataPoint>
+    <cs:lnRef idx="0"/>
+    <cs:fillRef idx="1">
+      <cs:styleClr val="auto"/>
+    </cs:fillRef>
+    <cs:effectRef idx="0"/>
+    <cs:fontRef idx="minor">
+      <a:schemeClr val="tx1"/>
+    </cs:fontRef>
+  </cs:dataPoint>
+  <cs:dataPoint3D>
+    <cs:lnRef idx="0"/>
+    <cs:fillRef idx="1">
+      <cs:styleClr val="auto"/>
+    </cs:fillRef>
+    <cs:effectRef idx="0"/>
+    <cs:fontRef idx="minor">
+      <a:schemeClr val="tx1"/>
+    </cs:fontRef>
+  </cs:dataPoint3D>
+  <cs:dataPointLine>
+    <cs:lnRef idx="0">
+      <cs:styleClr val="auto"/>
+    </cs:lnRef>
+    <cs:fillRef idx="1"/>
+    <cs:effectRef idx="0"/>
+    <cs:fontRef idx="minor">
+      <a:schemeClr val="tx1"/>
+    </cs:fontRef>
+    <cs:spPr>
+      <a:ln w="19050" cap="rnd">
+        <a:solidFill>
+          <a:schemeClr val="phClr"/>
+        </a:solidFill>
+        <a:round/>
+      </a:ln>
+    </cs:spPr>
+  </cs:dataPointLine>
+  <cs:dataPointMarker>
+    <cs:lnRef idx="0">
+      <cs:styleClr val="auto"/>
+    </cs:lnRef>
+    <cs:fillRef idx="1">
+      <cs:styleClr val="auto"/>
+    </cs:fillRef>
+    <cs:effectRef idx="0"/>
+    <cs:fontRef idx="minor">
+      <a:schemeClr val="tx1"/>
+    </cs:fontRef>
+    <cs:spPr>
+      <a:ln w="9525">
+        <a:solidFill>
+          <a:schemeClr val="phClr"/>
+        </a:solidFill>
+      </a:ln>
+    </cs:spPr>
+  </cs:dataPointMarker>
+  <cs:dataPointMarkerLayout symbol="circle" size="5"/>
+  <cs:dataPointWireframe>
+    <cs:lnRef idx="0">
+      <cs:styleClr val="auto"/>
+    </cs:lnRef>
+    <cs:fillRef idx="0"/>
+    <cs:effectRef idx="0"/>
+    <cs:fontRef idx="minor">
+      <a:schemeClr val="dk1"/>
+    </cs:fontRef>
+    <cs:spPr>
+      <a:ln w="9525" cap="rnd">
+        <a:solidFill>
+          <a:schemeClr val="phClr"/>
+        </a:solidFill>
+        <a:round/>
+      </a:ln>
+    </cs:spPr>
+  </cs:dataPointWireframe>
+  <cs:dataTable>
+    <cs:lnRef idx="0"/>
+    <cs:fillRef idx="0"/>
+    <cs:effectRef idx="0"/>
+    <cs:fontRef idx="minor">
+      <a:schemeClr val="tx1">
+        <a:lumMod val="65000"/>
+        <a:lumOff val="35000"/>
+      </a:schemeClr>
+    </cs:fontRef>
+    <cs:spPr>
+      <a:noFill/>
+      <a:ln w="9525" cap="flat" cmpd="sng" algn="ctr">
+        <a:solidFill>
+          <a:schemeClr val="tx1">
+            <a:lumMod val="15000"/>
+            <a:lumOff val="85000"/>
+          </a:schemeClr>
+        </a:solidFill>
+        <a:round/>
+      </a:ln>
+    </cs:spPr>
+    <cs:defRPr sz="900" kern="1200"/>
+  </cs:dataTable>
+  <cs:downBar>
+    <cs:lnRef idx="0"/>
+    <cs:fillRef idx="0"/>
+    <cs:effectRef idx="0"/>
+    <cs:fontRef idx="minor">
+      <a:schemeClr val="tx1"/>
+    </cs:fontRef>
+    <cs:spPr>
+      <a:solidFill>
+        <a:schemeClr val="dk1">
+          <a:lumMod val="75000"/>
+          <a:lumOff val="25000"/>
+        </a:schemeClr>
+      </a:solidFill>
+      <a:ln w="9525" cap="flat" cmpd="sng" algn="ctr">
+        <a:solidFill>
+          <a:schemeClr val="tx1">
+            <a:lumMod val="65000"/>
+            <a:lumOff val="35000"/>
+          </a:schemeClr>
+        </a:solidFill>
+        <a:round/>
+      </a:ln>
+    </cs:spPr>
+  </cs:downBar>
+  <cs:dropLine>
+    <cs:lnRef idx="0"/>
+    <cs:fillRef idx="0"/>
+    <cs:effectRef idx="0"/>
+    <cs:fontRef idx="minor">
+      <a:schemeClr val="tx1"/>
+    </cs:fontRef>
+    <cs:spPr>
+      <a:ln w="9525" cap="flat" cmpd="sng" algn="ctr">
+        <a:solidFill>
+          <a:schemeClr val="tx1">
+            <a:lumMod val="35000"/>
+            <a:lumOff val="65000"/>
+          </a:schemeClr>
+        </a:solidFill>
+        <a:round/>
+      </a:ln>
+    </cs:spPr>
+  </cs:dropLine>
+  <cs:errorBar>
+    <cs:lnRef idx="0"/>
+    <cs:fillRef idx="0"/>
+    <cs:effectRef idx="0"/>
+    <cs:fontRef idx="minor">
+      <a:schemeClr val="tx1"/>
+    </cs:fontRef>
+    <cs:spPr>
+      <a:ln w="9525" cap="flat" cmpd="sng" algn="ctr">
+        <a:solidFill>
+          <a:schemeClr val="tx1">
+            <a:lumMod val="65000"/>
+            <a:lumOff val="35000"/>
+          </a:schemeClr>
+        </a:solidFill>
+        <a:round/>
+      </a:ln>
+    </cs:spPr>
+  </cs:errorBar>
+  <cs:floor>
+    <cs:lnRef idx="0"/>
+    <cs:fillRef idx="0"/>
+    <cs:effectRef idx="0"/>
+    <cs:fontRef idx="minor">
+      <a:schemeClr val="tx1"/>
+    </cs:fontRef>
+    <cs:spPr>
+      <a:noFill/>
+      <a:ln>
+        <a:noFill/>
+      </a:ln>
+    </cs:spPr>
+  </cs:floor>
+  <cs:gridlineMajor>
+    <cs:lnRef idx="0"/>
+    <cs:fillRef idx="0"/>
+    <cs:effectRef idx="0"/>
+    <cs:fontRef idx="minor">
+      <a:schemeClr val="tx1"/>
+    </cs:fontRef>
+    <cs:spPr>
+      <a:ln w="9525" cap="flat" cmpd="sng" algn="ctr">
+        <a:solidFill>
+          <a:schemeClr val="tx1">
+            <a:lumMod val="15000"/>
+            <a:lumOff val="85000"/>
+          </a:schemeClr>
+        </a:solidFill>
+        <a:round/>
+      </a:ln>
+    </cs:spPr>
+  </cs:gridlineMajor>
+  <cs:gridlineMinor>
+    <cs:lnRef idx="0"/>
+    <cs:fillRef idx="0"/>
+    <cs:effectRef idx="0"/>
+    <cs:fontRef idx="minor">
+      <a:schemeClr val="tx1"/>
+    </cs:fontRef>
+    <cs:spPr>
+      <a:ln w="9525" cap="flat" cmpd="sng" algn="ctr">
+        <a:solidFill>
+          <a:schemeClr val="tx1">
+            <a:lumMod val="5000"/>
+            <a:lumOff val="95000"/>
+          </a:schemeClr>
+        </a:solidFill>
+        <a:round/>
+      </a:ln>
+    </cs:spPr>
+  </cs:gridlineMinor>
+  <cs:hiLoLine>
+    <cs:lnRef idx="0"/>
+    <cs:fillRef idx="0"/>
+    <cs:effectRef idx="0"/>
+    <cs:fontRef idx="minor">
+      <a:schemeClr val="tx1"/>
+    </cs:fontRef>
+    <cs:spPr>
+      <a:ln w="9525" cap="flat" cmpd="sng" algn="ctr">
+        <a:solidFill>
+          <a:schemeClr val="tx1">
+            <a:lumMod val="50000"/>
+            <a:lumOff val="50000"/>
+          </a:schemeClr>
+        </a:solidFill>
+        <a:round/>
+      </a:ln>
+    </cs:spPr>
+  </cs:hiLoLine>
+  <cs:leaderLine>
+    <cs:lnRef idx="0"/>
+    <cs:fillRef idx="0"/>
+    <cs:effectRef idx="0"/>
+    <cs:fontRef idx="minor">
+      <a:schemeClr val="tx1"/>
+    </cs:fontRef>
+    <cs:spPr>
+      <a:ln w="9525" cap="flat" cmpd="sng" algn="ctr">
+        <a:solidFill>
+          <a:schemeClr val="tx1">
+            <a:lumMod val="35000"/>
+            <a:lumOff val="65000"/>
+          </a:schemeClr>
+        </a:solidFill>
+        <a:round/>
+      </a:ln>
+    </cs:spPr>
+  </cs:leaderLine>
+  <cs:legend>
+    <cs:lnRef idx="0"/>
+    <cs:fillRef idx="0"/>
+    <cs:effectRef idx="0"/>
+    <cs:fontRef idx="minor">
+      <a:schemeClr val="tx1">
+        <a:lumMod val="65000"/>
+        <a:lumOff val="35000"/>
+      </a:schemeClr>
+    </cs:fontRef>
+    <cs:defRPr sz="900" kern="1200"/>
+  </cs:legend>
+  <cs:plotArea mods="allowNoFillOverride allowNoLineOverride">
+    <cs:lnRef idx="0"/>
+    <cs:fillRef idx="0"/>
+    <cs:effectRef idx="0"/>
+    <cs:fontRef idx="minor">
+      <a:schemeClr val="tx1"/>
+    </cs:fontRef>
+  </cs:plotArea>
+  <cs:plotArea3D mods="allowNoFillOverride allowNoLineOverride">
+    <cs:lnRef idx="0"/>
+    <cs:fillRef idx="0"/>
+    <cs:effectRef idx="0"/>
+    <cs:fontRef idx="minor">
+      <a:schemeClr val="tx1"/>
+    </cs:fontRef>
+  </cs:plotArea3D>
+  <cs:seriesAxis>
+    <cs:lnRef idx="0"/>
+    <cs:fillRef idx="0"/>
+    <cs:effectRef idx="0"/>
+    <cs:fontRef idx="minor">
+      <a:schemeClr val="tx1">
+        <a:lumMod val="65000"/>
+        <a:lumOff val="35000"/>
+      </a:schemeClr>
+    </cs:fontRef>
+    <cs:defRPr sz="900" kern="1200"/>
+  </cs:seriesAxis>
+  <cs:seriesLine>
+    <cs:lnRef idx="0"/>
+    <cs:fillRef idx="0"/>
+    <cs:effectRef idx="0"/>
+    <cs:fontRef idx="minor">
+      <a:schemeClr val="tx1"/>
+    </cs:fontRef>
+    <cs:spPr>
+      <a:ln w="9525" cap="flat" cmpd="sng" algn="ctr">
+        <a:solidFill>
+          <a:schemeClr val="tx1">
+            <a:lumMod val="35000"/>
+            <a:lumOff val="65000"/>
+          </a:schemeClr>
+        </a:solidFill>
+        <a:round/>
+      </a:ln>
+    </cs:spPr>
+  </cs:seriesLine>
+  <cs:title>
+    <cs:lnRef idx="0"/>
+    <cs:fillRef idx="0"/>
+    <cs:effectRef idx="0"/>
+    <cs:fontRef idx="minor">
+      <a:schemeClr val="tx1">
+        <a:lumMod val="65000"/>
+        <a:lumOff val="35000"/>
+      </a:schemeClr>
+    </cs:fontRef>
+    <cs:defRPr sz="1400" b="0" kern="1200" spc="0" baseline="0"/>
+  </cs:title>
+  <cs:trendline>
+    <cs:lnRef idx="0">
+      <cs:styleClr val="auto"/>
+    </cs:lnRef>
+    <cs:fillRef idx="0"/>
+    <cs:effectRef idx="0"/>
+    <cs:fontRef idx="minor">
+      <a:schemeClr val="tx1"/>
+    </cs:fontRef>
+    <cs:spPr>
+      <a:ln w="19050" cap="rnd">
+        <a:solidFill>
+          <a:schemeClr val="phClr"/>
+        </a:solidFill>
+        <a:prstDash val="sysDot"/>
+      </a:ln>
+    </cs:spPr>
+  </cs:trendline>
+  <cs:trendlineLabel>
+    <cs:lnRef idx="0"/>
+    <cs:fillRef idx="0"/>
+    <cs:effectRef idx="0"/>
+    <cs:fontRef idx="minor">
+      <a:schemeClr val="tx1">
+        <a:lumMod val="65000"/>
+        <a:lumOff val="35000"/>
+      </a:schemeClr>
+    </cs:fontRef>
+    <cs:defRPr sz="900" kern="1200"/>
+  </cs:trendlineLabel>
+  <cs:upBar>
+    <cs:lnRef idx="0"/>
+    <cs:fillRef idx="0"/>
+    <cs:effectRef idx="0"/>
+    <cs:fontRef idx="minor">
+      <a:schemeClr val="tx1"/>
+    </cs:fontRef>
+    <cs:spPr>
+      <a:solidFill>
+        <a:schemeClr val="lt1"/>
+      </a:solidFill>
+      <a:ln w="9525" cap="flat" cmpd="sng" algn="ctr">
+        <a:solidFill>
+          <a:schemeClr val="tx1">
+            <a:lumMod val="65000"/>
+            <a:lumOff val="35000"/>
+          </a:schemeClr>
+        </a:solidFill>
+        <a:round/>
+      </a:ln>
+    </cs:spPr>
+  </cs:upBar>
+  <cs:valueAxis>
+    <cs:lnRef idx="0"/>
+    <cs:fillRef idx="0"/>
+    <cs:effectRef idx="0"/>
+    <cs:fontRef idx="minor">
+      <a:schemeClr val="tx1">
+        <a:lumMod val="65000"/>
+        <a:lumOff val="35000"/>
+      </a:schemeClr>
+    </cs:fontRef>
+    <cs:spPr>
+      <a:ln w="9525" cap="flat" cmpd="sng" algn="ctr">
+        <a:solidFill>
+          <a:schemeClr val="tx1">
+            <a:lumMod val="25000"/>
+            <a:lumOff val="75000"/>
+          </a:schemeClr>
+        </a:solidFill>
+        <a:round/>
+      </a:ln>
+    </cs:spPr>
+    <cs:defRPr sz="900" kern="1200"/>
+  </cs:valueAxis>
+  <cs:wall>
+    <cs:lnRef idx="0"/>
+    <cs:fillRef idx="0"/>
+    <cs:effectRef idx="0"/>
+    <cs:fontRef idx="minor">
+      <a:schemeClr val="tx1"/>
+    </cs:fontRef>
+    <cs:spPr>
+      <a:noFill/>
+      <a:ln>
+        <a:noFill/>
+      </a:ln>
+    </cs:spPr>
+  </cs:wall>
+</cs:chartStyle>
+</file>
+
+<file path=word/charts/style3.xml><?xml version="1.0" encoding="utf-8"?>
+<cs:chartStyle xmlns:cs="http://schemas.microsoft.com/office/drawing/2012/chartStyle" xmlns:a="http://schemas.openxmlformats.org/drawingml/2006/main" id="240">
+  <cs:axisTitle>
+    <cs:lnRef idx="0"/>
+    <cs:fillRef idx="0"/>
+    <cs:effectRef idx="0"/>
+    <cs:fontRef idx="minor">
+      <a:schemeClr val="tx1">
+        <a:lumMod val="65000"/>
+        <a:lumOff val="35000"/>
+      </a:schemeClr>
+    </cs:fontRef>
+    <cs:defRPr sz="1000" kern="1200"/>
+  </cs:axisTitle>
+  <cs:categoryAxis>
+    <cs:lnRef idx="0"/>
+    <cs:fillRef idx="0"/>
+    <cs:effectRef idx="0"/>
+    <cs:fontRef idx="minor">
+      <a:schemeClr val="tx1">
+        <a:lumMod val="65000"/>
+        <a:lumOff val="35000"/>
+      </a:schemeClr>
+    </cs:fontRef>
+    <cs:spPr>
+      <a:ln w="9525" cap="flat" cmpd="sng" algn="ctr">
+        <a:solidFill>
+          <a:schemeClr val="tx1">
+            <a:lumMod val="25000"/>
+            <a:lumOff val="75000"/>
+          </a:schemeClr>
+        </a:solidFill>
+        <a:round/>
+      </a:ln>
+    </cs:spPr>
+    <cs:defRPr sz="900" kern="1200"/>
+  </cs:categoryAxis>
+  <cs:chartArea mods="allowNoFillOverride allowNoLineOverride">
+    <cs:lnRef idx="0"/>
+    <cs:fillRef idx="0"/>
+    <cs:effectRef idx="0"/>
+    <cs:fontRef idx="minor">
+      <a:schemeClr val="tx1"/>
+    </cs:fontRef>
+    <cs:spPr>
+      <a:solidFill>
+        <a:schemeClr val="bg1"/>
+      </a:solidFill>
+      <a:ln w="9525" cap="flat" cmpd="sng" algn="ctr">
+        <a:solidFill>
+          <a:schemeClr val="tx1">
+            <a:lumMod val="15000"/>
+            <a:lumOff val="85000"/>
+          </a:schemeClr>
+        </a:solidFill>
+        <a:round/>
+      </a:ln>
+    </cs:spPr>
+    <cs:defRPr sz="1000" kern="1200"/>
+  </cs:chartArea>
+  <cs:dataLabel>
+    <cs:lnRef idx="0"/>
+    <cs:fillRef idx="0"/>
+    <cs:effectRef idx="0"/>
+    <cs:fontRef idx="minor">
+      <a:schemeClr val="tx1">
+        <a:lumMod val="75000"/>
+        <a:lumOff val="25000"/>
+      </a:schemeClr>
+    </cs:fontRef>
+    <cs:defRPr sz="900" kern="1200"/>
+  </cs:dataLabel>
+  <cs:dataLabelCallout>
+    <cs:lnRef idx="0"/>
+    <cs:fillRef idx="0"/>
+    <cs:effectRef idx="0"/>
+    <cs:fontRef idx="minor">
+      <a:schemeClr val="dk1">
+        <a:lumMod val="65000"/>
+        <a:lumOff val="35000"/>
+      </a:schemeClr>
+    </cs:fontRef>
+    <cs:spPr>
+      <a:solidFill>
+        <a:schemeClr val="lt1"/>
+      </a:solidFill>
+      <a:ln>
+        <a:solidFill>
+          <a:schemeClr val="dk1">
+            <a:lumMod val="25000"/>
+            <a:lumOff val="75000"/>
+          </a:schemeClr>
+        </a:solidFill>
+      </a:ln>
+    </cs:spPr>
+    <cs:defRPr sz="900" kern="1200"/>
+    <cs:bodyPr rot="0" spcFirstLastPara="1" vertOverflow="clip" horzOverflow="clip" vert="horz" wrap="square" lIns="36576" tIns="18288" rIns="36576" bIns="18288" anchor="ctr" anchorCtr="1">
+      <a:spAutoFit/>
+    </cs:bodyPr>
+  </cs:dataLabelCallout>
+  <cs:dataPoint>
+    <cs:lnRef idx="0"/>
+    <cs:fillRef idx="1">
+      <cs:styleClr val="auto"/>
+    </cs:fillRef>
+    <cs:effectRef idx="0"/>
+    <cs:fontRef idx="minor">
+      <a:schemeClr val="tx1"/>
+    </cs:fontRef>
+  </cs:dataPoint>
+  <cs:dataPoint3D>
+    <cs:lnRef idx="0"/>
+    <cs:fillRef idx="1">
+      <cs:styleClr val="auto"/>
+    </cs:fillRef>
+    <cs:effectRef idx="0"/>
+    <cs:fontRef idx="minor">
+      <a:schemeClr val="tx1"/>
+    </cs:fontRef>
+  </cs:dataPoint3D>
+  <cs:dataPointLine>
+    <cs:lnRef idx="0">
+      <cs:styleClr val="auto"/>
+    </cs:lnRef>
+    <cs:fillRef idx="1"/>
+    <cs:effectRef idx="0"/>
+    <cs:fontRef idx="minor">
+      <a:schemeClr val="tx1"/>
+    </cs:fontRef>
+    <cs:spPr>
+      <a:ln w="19050" cap="rnd">
+        <a:solidFill>
+          <a:schemeClr val="phClr"/>
+        </a:solidFill>
+        <a:round/>
+      </a:ln>
+    </cs:spPr>
+  </cs:dataPointLine>
+  <cs:dataPointMarker>
+    <cs:lnRef idx="0">
+      <cs:styleClr val="auto"/>
+    </cs:lnRef>
+    <cs:fillRef idx="1">
+      <cs:styleClr val="auto"/>
+    </cs:fillRef>
+    <cs:effectRef idx="0"/>
+    <cs:fontRef idx="minor">
+      <a:schemeClr val="tx1"/>
+    </cs:fontRef>
+    <cs:spPr>
+      <a:ln w="9525">
+        <a:solidFill>
+          <a:schemeClr val="phClr"/>
+        </a:solidFill>
+      </a:ln>
+    </cs:spPr>
+  </cs:dataPointMarker>
+  <cs:dataPointMarkerLayout symbol="circle" size="5"/>
+  <cs:dataPointWireframe>
+    <cs:lnRef idx="0">
+      <cs:styleClr val="auto"/>
+    </cs:lnRef>
+    <cs:fillRef idx="0"/>
+    <cs:effectRef idx="0"/>
+    <cs:fontRef idx="minor">
+      <a:schemeClr val="dk1"/>
+    </cs:fontRef>
+    <cs:spPr>
+      <a:ln w="9525" cap="rnd">
+        <a:solidFill>
+          <a:schemeClr val="phClr"/>
+        </a:solidFill>
+        <a:round/>
+      </a:ln>
+    </cs:spPr>
+  </cs:dataPointWireframe>
+  <cs:dataTable>
+    <cs:lnRef idx="0"/>
+    <cs:fillRef idx="0"/>
+    <cs:effectRef idx="0"/>
+    <cs:fontRef idx="minor">
+      <a:schemeClr val="tx1">
+        <a:lumMod val="65000"/>
+        <a:lumOff val="35000"/>
+      </a:schemeClr>
+    </cs:fontRef>
+    <cs:spPr>
+      <a:noFill/>
+      <a:ln w="9525" cap="flat" cmpd="sng" algn="ctr">
+        <a:solidFill>
+          <a:schemeClr val="tx1">
+            <a:lumMod val="15000"/>
+            <a:lumOff val="85000"/>
+          </a:schemeClr>
+        </a:solidFill>
+        <a:round/>
+      </a:ln>
+    </cs:spPr>
+    <cs:defRPr sz="900" kern="1200"/>
+  </cs:dataTable>
+  <cs:downBar>
+    <cs:lnRef idx="0"/>
+    <cs:fillRef idx="0"/>
+    <cs:effectRef idx="0"/>
+    <cs:fontRef idx="minor">
+      <a:schemeClr val="tx1"/>
+    </cs:fontRef>
+    <cs:spPr>
+      <a:solidFill>
+        <a:schemeClr val="dk1">
+          <a:lumMod val="75000"/>
+          <a:lumOff val="25000"/>
+        </a:schemeClr>
+      </a:solidFill>
+      <a:ln w="9525" cap="flat" cmpd="sng" algn="ctr">
+        <a:solidFill>
+          <a:schemeClr val="tx1">
+            <a:lumMod val="65000"/>
+            <a:lumOff val="35000"/>
+          </a:schemeClr>
+        </a:solidFill>
+        <a:round/>
+      </a:ln>
+    </cs:spPr>
+  </cs:downBar>
+  <cs:dropLine>
+    <cs:lnRef idx="0"/>
+    <cs:fillRef idx="0"/>
+    <cs:effectRef idx="0"/>
+    <cs:fontRef idx="minor">
+      <a:schemeClr val="tx1"/>
+    </cs:fontRef>
+    <cs:spPr>
+      <a:ln w="9525" cap="flat" cmpd="sng" algn="ctr">
+        <a:solidFill>
+          <a:schemeClr val="tx1">
+            <a:lumMod val="35000"/>
+            <a:lumOff val="65000"/>
+          </a:schemeClr>
+        </a:solidFill>
+        <a:round/>
+      </a:ln>
+    </cs:spPr>
+  </cs:dropLine>
+  <cs:errorBar>
+    <cs:lnRef idx="0"/>
+    <cs:fillRef idx="0"/>
+    <cs:effectRef idx="0"/>
+    <cs:fontRef idx="minor">
+      <a:schemeClr val="tx1"/>
+    </cs:fontRef>
+    <cs:spPr>
+      <a:ln w="9525" cap="flat" cmpd="sng" algn="ctr">
+        <a:solidFill>
+          <a:schemeClr val="tx1">
+            <a:lumMod val="65000"/>
+            <a:lumOff val="35000"/>
+          </a:schemeClr>
+        </a:solidFill>
+        <a:round/>
+      </a:ln>
+    </cs:spPr>
+  </cs:errorBar>
+  <cs:floor>
+    <cs:lnRef idx="0"/>
+    <cs:fillRef idx="0"/>
+    <cs:effectRef idx="0"/>
+    <cs:fontRef idx="minor">
+      <a:schemeClr val="tx1"/>
+    </cs:fontRef>
+    <cs:spPr>
+      <a:noFill/>
+      <a:ln>
+        <a:noFill/>
+      </a:ln>
+    </cs:spPr>
+  </cs:floor>
+  <cs:gridlineMajor>
+    <cs:lnRef idx="0"/>
+    <cs:fillRef idx="0"/>
+    <cs:effectRef idx="0"/>
+    <cs:fontRef idx="minor">
+      <a:schemeClr val="tx1"/>
+    </cs:fontRef>
+    <cs:spPr>
+      <a:ln w="9525" cap="flat" cmpd="sng" algn="ctr">
+        <a:solidFill>
+          <a:schemeClr val="tx1">
+            <a:lumMod val="15000"/>
+            <a:lumOff val="85000"/>
+          </a:schemeClr>
+        </a:solidFill>
+        <a:round/>
+      </a:ln>
+    </cs:spPr>
+  </cs:gridlineMajor>
+  <cs:gridlineMinor>
+    <cs:lnRef idx="0"/>
+    <cs:fillRef idx="0"/>
+    <cs:effectRef idx="0"/>
+    <cs:fontRef idx="minor">
+      <a:schemeClr val="tx1"/>
+    </cs:fontRef>
+    <cs:spPr>
+      <a:ln w="9525" cap="flat" cmpd="sng" algn="ctr">
+        <a:solidFill>
+          <a:schemeClr val="tx1">
+            <a:lumMod val="5000"/>
+            <a:lumOff val="95000"/>
+          </a:schemeClr>
+        </a:solidFill>
+        <a:round/>
+      </a:ln>
+    </cs:spPr>
+  </cs:gridlineMinor>
+  <cs:hiLoLine>
+    <cs:lnRef idx="0"/>
+    <cs:fillRef idx="0"/>
+    <cs:effectRef idx="0"/>
+    <cs:fontRef idx="minor">
+      <a:schemeClr val="tx1"/>
+    </cs:fontRef>
+    <cs:spPr>
+      <a:ln w="9525" cap="flat" cmpd="sng" algn="ctr">
+        <a:solidFill>
+          <a:schemeClr val="tx1">
+            <a:lumMod val="50000"/>
+            <a:lumOff val="50000"/>
+          </a:schemeClr>
+        </a:solidFill>
+        <a:round/>
+      </a:ln>
+    </cs:spPr>
+  </cs:hiLoLine>
+  <cs:leaderLine>
+    <cs:lnRef idx="0"/>
+    <cs:fillRef idx="0"/>
+    <cs:effectRef idx="0"/>
+    <cs:fontRef idx="minor">
+      <a:schemeClr val="tx1"/>
+    </cs:fontRef>
+    <cs:spPr>
+      <a:ln w="9525" cap="flat" cmpd="sng" algn="ctr">
+        <a:solidFill>
+          <a:schemeClr val="tx1">
+            <a:lumMod val="35000"/>
+            <a:lumOff val="65000"/>
+          </a:schemeClr>
+        </a:solidFill>
+        <a:round/>
+      </a:ln>
+    </cs:spPr>
+  </cs:leaderLine>
+  <cs:legend>
+    <cs:lnRef idx="0"/>
+    <cs:fillRef idx="0"/>
+    <cs:effectRef idx="0"/>
+    <cs:fontRef idx="minor">
+      <a:schemeClr val="tx1">
+        <a:lumMod val="65000"/>
+        <a:lumOff val="35000"/>
+      </a:schemeClr>
+    </cs:fontRef>
+    <cs:defRPr sz="900" kern="1200"/>
+  </cs:legend>
+  <cs:plotArea mods="allowNoFillOverride allowNoLineOverride">
+    <cs:lnRef idx="0"/>
+    <cs:fillRef idx="0"/>
+    <cs:effectRef idx="0"/>
+    <cs:fontRef idx="minor">
+      <a:schemeClr val="tx1"/>
+    </cs:fontRef>
+  </cs:plotArea>
+  <cs:plotArea3D mods="allowNoFillOverride allowNoLineOverride">
+    <cs:lnRef idx="0"/>
+    <cs:fillRef idx="0"/>
+    <cs:effectRef idx="0"/>
+    <cs:fontRef idx="minor">
+      <a:schemeClr val="tx1"/>
+    </cs:fontRef>
+  </cs:plotArea3D>
+  <cs:seriesAxis>
+    <cs:lnRef idx="0"/>
+    <cs:fillRef idx="0"/>
+    <cs:effectRef idx="0"/>
+    <cs:fontRef idx="minor">
+      <a:schemeClr val="tx1">
+        <a:lumMod val="65000"/>
+        <a:lumOff val="35000"/>
+      </a:schemeClr>
+    </cs:fontRef>
+    <cs:defRPr sz="900" kern="1200"/>
+  </cs:seriesAxis>
+  <cs:seriesLine>
+    <cs:lnRef idx="0"/>
+    <cs:fillRef idx="0"/>
+    <cs:effectRef idx="0"/>
+    <cs:fontRef idx="minor">
+      <a:schemeClr val="tx1"/>
+    </cs:fontRef>
+    <cs:spPr>
+      <a:ln w="9525" cap="flat" cmpd="sng" algn="ctr">
+        <a:solidFill>
+          <a:schemeClr val="tx1">
+            <a:lumMod val="35000"/>
+            <a:lumOff val="65000"/>
+          </a:schemeClr>
+        </a:solidFill>
+        <a:round/>
+      </a:ln>
+    </cs:spPr>
+  </cs:seriesLine>
+  <cs:title>
+    <cs:lnRef idx="0"/>
+    <cs:fillRef idx="0"/>
+    <cs:effectRef idx="0"/>
+    <cs:fontRef idx="minor">
+      <a:schemeClr val="tx1">
+        <a:lumMod val="65000"/>
+        <a:lumOff val="35000"/>
+      </a:schemeClr>
+    </cs:fontRef>
+    <cs:defRPr sz="1400" b="0" kern="1200" spc="0" baseline="0"/>
+  </cs:title>
+  <cs:trendline>
+    <cs:lnRef idx="0">
+      <cs:styleClr val="auto"/>
+    </cs:lnRef>
+    <cs:fillRef idx="0"/>
+    <cs:effectRef idx="0"/>
+    <cs:fontRef idx="minor">
+      <a:schemeClr val="tx1"/>
+    </cs:fontRef>
+    <cs:spPr>
+      <a:ln w="19050" cap="rnd">
+        <a:solidFill>
+          <a:schemeClr val="phClr"/>
+        </a:solidFill>
+        <a:prstDash val="sysDot"/>
+      </a:ln>
+    </cs:spPr>
+  </cs:trendline>
+  <cs:trendlineLabel>
+    <cs:lnRef idx="0"/>
+    <cs:fillRef idx="0"/>
+    <cs:effectRef idx="0"/>
+    <cs:fontRef idx="minor">
+      <a:schemeClr val="tx1">
+        <a:lumMod val="65000"/>
+        <a:lumOff val="35000"/>
+      </a:schemeClr>
+    </cs:fontRef>
+    <cs:defRPr sz="900" kern="1200"/>
+  </cs:trendlineLabel>
+  <cs:upBar>
+    <cs:lnRef idx="0"/>
+    <cs:fillRef idx="0"/>
+    <cs:effectRef idx="0"/>
+    <cs:fontRef idx="minor">
+      <a:schemeClr val="tx1"/>
+    </cs:fontRef>
+    <cs:spPr>
+      <a:solidFill>
+        <a:schemeClr val="lt1"/>
+      </a:solidFill>
+      <a:ln w="9525" cap="flat" cmpd="sng" algn="ctr">
+        <a:solidFill>
+          <a:schemeClr val="tx1">
+            <a:lumMod val="65000"/>
+            <a:lumOff val="35000"/>
+          </a:schemeClr>
+        </a:solidFill>
+        <a:round/>
+      </a:ln>
+    </cs:spPr>
+  </cs:upBar>
+  <cs:valueAxis>
+    <cs:lnRef idx="0"/>
+    <cs:fillRef idx="0"/>
+    <cs:effectRef idx="0"/>
+    <cs:fontRef idx="minor">
+      <a:schemeClr val="tx1">
+        <a:lumMod val="65000"/>
+        <a:lumOff val="35000"/>
+      </a:schemeClr>
+    </cs:fontRef>
+    <cs:spPr>
+      <a:ln w="9525" cap="flat" cmpd="sng" algn="ctr">
+        <a:solidFill>
+          <a:schemeClr val="tx1">
+            <a:lumMod val="25000"/>
+            <a:lumOff val="75000"/>
+          </a:schemeClr>
+        </a:solidFill>
+        <a:round/>
+      </a:ln>
+    </cs:spPr>
+    <cs:defRPr sz="900" kern="1200"/>
+  </cs:valueAxis>
+  <cs:wall>
+    <cs:lnRef idx="0"/>
+    <cs:fillRef idx="0"/>
+    <cs:effectRef idx="0"/>
+    <cs:fontRef idx="minor">
+      <a:schemeClr val="tx1"/>
+    </cs:fontRef>
+    <cs:spPr>
+      <a:noFill/>
+      <a:ln>
+        <a:noFill/>
+      </a:ln>
+    </cs:spPr>
+  </cs:wall>
+</cs:chartStyle>
+</file>
+
 <file path=word/theme/theme1.xml><?xml version="1.0" encoding="utf-8"?>
 <a:theme xmlns:a="http://schemas.openxmlformats.org/drawingml/2006/main" name="Office Theme">
   <a:themeElements>

</xml_diff>